<commit_message>
Secound commit for 2.1
</commit_message>
<xml_diff>
--- a/research paper (scrip.org).docx
+++ b/research paper (scrip.org).docx
@@ -1,6 +1,6 @@
 
 <file path=word/document.xml><?xml version="1.0" encoding="utf-8"?>
-<w:document xmlns:wpc="http://schemas.microsoft.com/office/word/2010/wordprocessingCanvas" xmlns:cx="http://schemas.microsoft.com/office/drawing/2014/chartex" xmlns:cx1="http://schemas.microsoft.com/office/drawing/2015/9/8/chartex" xmlns:mc="http://schemas.openxmlformats.org/markup-compatibility/2006" xmlns:o="urn:schemas-microsoft-com:office:office" xmlns:r="http://schemas.openxmlformats.org/officeDocument/2006/relationships" xmlns:m="http://schemas.openxmlformats.org/officeDocument/2006/math" xmlns:v="urn:schemas-microsoft-com:vml" xmlns:wp14="http://schemas.microsoft.com/office/word/2010/wordprocessingDrawing" xmlns:wp="http://schemas.openxmlformats.org/drawingml/2006/wordprocessingDrawing" xmlns:w10="urn:schemas-microsoft-com:office:word" xmlns:w="http://schemas.openxmlformats.org/wordprocessingml/2006/main" xmlns:w14="http://schemas.microsoft.com/office/word/2010/wordml" xmlns:w15="http://schemas.microsoft.com/office/word/2012/wordml" xmlns:w16se="http://schemas.microsoft.com/office/word/2015/wordml/symex" xmlns:wpg="http://schemas.microsoft.com/office/word/2010/wordprocessingGroup" xmlns:wpi="http://schemas.microsoft.com/office/word/2010/wordprocessingInk" xmlns:wne="http://schemas.microsoft.com/office/word/2006/wordml" xmlns:wps="http://schemas.microsoft.com/office/word/2010/wordprocessingShape" mc:Ignorable="w14 w15 w16se wp14">
+<w:document xmlns:ve="http://schemas.openxmlformats.org/markup-compatibility/2006" xmlns:o="urn:schemas-microsoft-com:office:office" xmlns:r="http://schemas.openxmlformats.org/officeDocument/2006/relationships" xmlns:m="http://schemas.openxmlformats.org/officeDocument/2006/math" xmlns:v="urn:schemas-microsoft-com:vml" xmlns:wp="http://schemas.openxmlformats.org/drawingml/2006/wordprocessingDrawing" xmlns:w10="urn:schemas-microsoft-com:office:word" xmlns:w="http://schemas.openxmlformats.org/wordprocessingml/2006/main" xmlns:wne="http://schemas.microsoft.com/office/word/2006/wordml">
   <w:body>
     <w:p>
       <w:pPr>
@@ -61,12 +61,20 @@
         <w:jc w:val="both"/>
         <w:rPr>
           <w:rFonts w:ascii="Times New Roman" w:hAnsi="Times New Roman" w:cs="Times New Roman"/>
-          <w:b/>
           <w:sz w:val="28"/>
           <w:szCs w:val="24"/>
           <w:lang w:eastAsia="en-IN"/>
         </w:rPr>
       </w:pPr>
+      <w:r>
+        <w:rPr>
+          <w:rFonts w:ascii="Times New Roman" w:hAnsi="Times New Roman" w:cs="Times New Roman"/>
+          <w:sz w:val="28"/>
+          <w:szCs w:val="24"/>
+          <w:lang w:eastAsia="en-IN"/>
+        </w:rPr>
+        <w:t>K n venkata jai sai kiran Vajrapu</w:t>
+      </w:r>
     </w:p>
     <w:p>
       <w:pPr>
@@ -74,74 +82,39 @@
         <w:jc w:val="both"/>
         <w:rPr>
           <w:rFonts w:ascii="Times New Roman" w:hAnsi="Times New Roman" w:cs="Times New Roman"/>
+          <w:b/>
           <w:sz w:val="28"/>
           <w:szCs w:val="24"/>
           <w:lang w:eastAsia="en-IN"/>
         </w:rPr>
       </w:pPr>
-      <w:r>
-        <w:rPr>
-          <w:rFonts w:ascii="Times New Roman" w:hAnsi="Times New Roman" w:cs="Times New Roman"/>
+    </w:p>
+    <w:p>
+      <w:pPr>
+        <w:ind w:left="0" w:firstLine="0"/>
+        <w:jc w:val="both"/>
+        <w:rPr>
+          <w:rFonts w:ascii="Times New Roman" w:hAnsi="Times New Roman" w:cs="Times New Roman"/>
+          <w:b/>
           <w:sz w:val="28"/>
           <w:szCs w:val="24"/>
           <w:lang w:eastAsia="en-IN"/>
         </w:rPr>
-        <w:t>K n venkata jai sai kiran Vajrapu</w:t>
+      </w:pPr>
+      <w:r>
+        <w:rPr>
+          <w:rFonts w:ascii="Times New Roman" w:hAnsi="Times New Roman" w:cs="Times New Roman"/>
+          <w:b/>
+          <w:sz w:val="28"/>
+          <w:szCs w:val="24"/>
+          <w:lang w:eastAsia="en-IN"/>
+        </w:rPr>
+        <w:t>Affiliation(s)</w:t>
       </w:r>
     </w:p>
     <w:p>
       <w:pPr>
         <w:ind w:left="0" w:firstLine="0"/>
-        <w:jc w:val="both"/>
-        <w:rPr>
-          <w:rFonts w:ascii="Times New Roman" w:hAnsi="Times New Roman" w:cs="Times New Roman"/>
-          <w:b/>
-          <w:sz w:val="28"/>
-          <w:szCs w:val="24"/>
-          <w:lang w:eastAsia="en-IN"/>
-        </w:rPr>
-      </w:pPr>
-    </w:p>
-    <w:p>
-      <w:pPr>
-        <w:ind w:left="0" w:firstLine="0"/>
-        <w:jc w:val="both"/>
-        <w:rPr>
-          <w:rFonts w:ascii="Times New Roman" w:hAnsi="Times New Roman" w:cs="Times New Roman"/>
-          <w:b/>
-          <w:sz w:val="28"/>
-          <w:szCs w:val="24"/>
-          <w:lang w:eastAsia="en-IN"/>
-        </w:rPr>
-      </w:pPr>
-      <w:r>
-        <w:rPr>
-          <w:rFonts w:ascii="Times New Roman" w:hAnsi="Times New Roman" w:cs="Times New Roman"/>
-          <w:b/>
-          <w:sz w:val="28"/>
-          <w:szCs w:val="24"/>
-          <w:lang w:eastAsia="en-IN"/>
-        </w:rPr>
-        <w:t>Affiliation(s)</w:t>
-      </w:r>
-    </w:p>
-    <w:p>
-      <w:pPr>
-        <w:ind w:left="0" w:firstLine="0"/>
-        <w:jc w:val="both"/>
-        <w:rPr>
-          <w:rFonts w:ascii="Times New Roman" w:hAnsi="Times New Roman" w:cs="Times New Roman"/>
-          <w:b/>
-          <w:sz w:val="28"/>
-          <w:szCs w:val="24"/>
-          <w:lang w:eastAsia="en-IN"/>
-        </w:rPr>
-      </w:pPr>
-    </w:p>
-    <w:p>
-      <w:pPr>
-        <w:ind w:left="0" w:firstLine="0"/>
-        <w:jc w:val="both"/>
         <w:rPr>
           <w:rFonts w:ascii="Times New Roman" w:hAnsi="Times New Roman" w:cs="Times New Roman"/>
           <w:sz w:val="28"/>
@@ -326,14 +299,12 @@
         </w:rPr>
         <w:t xml:space="preserve">, </w:t>
       </w:r>
-      <w:proofErr w:type="gramStart"/>
-      <w:r>
-        <w:rPr>
-          <w:shd w:val="clear" w:color="auto" w:fill="FFFFFF"/>
-        </w:rPr>
-        <w:t>accuracy ,</w:t>
-      </w:r>
-      <w:proofErr w:type="gramEnd"/>
+      <w:r>
+        <w:rPr>
+          <w:shd w:val="clear" w:color="auto" w:fill="FFFFFF"/>
+        </w:rPr>
+        <w:t xml:space="preserve">accuracy </w:t>
+      </w:r>
     </w:p>
     <w:p>
       <w:pPr>
@@ -458,75 +429,18 @@
         <w:jc w:val="both"/>
         <w:rPr>
           <w:rFonts w:ascii="Times New Roman" w:hAnsi="Times New Roman" w:cs="Times New Roman"/>
-          <w:sz w:val="24"/>
-          <w:szCs w:val="24"/>
-        </w:rPr>
-      </w:pPr>
-    </w:p>
-    <w:p>
-      <w:pPr>
-        <w:spacing w:line="276" w:lineRule="auto"/>
-        <w:ind w:left="0" w:right="-46"/>
-        <w:jc w:val="both"/>
-        <w:rPr>
-          <w:rFonts w:ascii="Times New Roman" w:hAnsi="Times New Roman" w:cs="Times New Roman"/>
-          <w:sz w:val="24"/>
-          <w:szCs w:val="24"/>
-        </w:rPr>
-      </w:pPr>
-    </w:p>
-    <w:p>
-      <w:pPr>
-        <w:spacing w:line="276" w:lineRule="auto"/>
-        <w:ind w:left="0" w:right="-46"/>
-        <w:jc w:val="both"/>
-        <w:rPr>
-          <w:rFonts w:ascii="Times New Roman" w:hAnsi="Times New Roman" w:cs="Times New Roman"/>
-          <w:sz w:val="24"/>
-          <w:szCs w:val="24"/>
-        </w:rPr>
-      </w:pPr>
-    </w:p>
-    <w:p>
-      <w:pPr>
-        <w:spacing w:line="276" w:lineRule="auto"/>
-        <w:ind w:left="0" w:right="-46"/>
-        <w:jc w:val="both"/>
-        <w:rPr>
-          <w:rFonts w:ascii="Times New Roman" w:hAnsi="Times New Roman" w:cs="Times New Roman"/>
-          <w:sz w:val="24"/>
-          <w:szCs w:val="24"/>
-        </w:rPr>
-      </w:pPr>
-      <w:r>
-        <w:rPr>
-          <w:rFonts w:ascii="Times New Roman" w:hAnsi="Times New Roman" w:cs="Times New Roman"/>
-          <w:sz w:val="24"/>
-          <w:szCs w:val="24"/>
-        </w:rPr>
-        <w:tab/>
-      </w:r>
-    </w:p>
-    <w:p>
-      <w:pPr>
-        <w:spacing w:line="276" w:lineRule="auto"/>
-        <w:ind w:left="0" w:right="-46"/>
-        <w:jc w:val="both"/>
-        <w:rPr>
-          <w:rFonts w:ascii="Times New Roman" w:hAnsi="Times New Roman" w:cs="Times New Roman"/>
-          <w:b/>
-          <w:sz w:val="24"/>
-          <w:szCs w:val="24"/>
-        </w:rPr>
-      </w:pPr>
-      <w:r>
-        <w:rPr>
-          <w:rFonts w:ascii="Times New Roman" w:hAnsi="Times New Roman" w:cs="Times New Roman"/>
-          <w:b/>
-          <w:sz w:val="24"/>
-          <w:szCs w:val="24"/>
-        </w:rPr>
-        <w:lastRenderedPageBreak/>
+          <w:b/>
+          <w:sz w:val="24"/>
+          <w:szCs w:val="24"/>
+        </w:rPr>
+      </w:pPr>
+      <w:r>
+        <w:rPr>
+          <w:rFonts w:ascii="Times New Roman" w:hAnsi="Times New Roman" w:cs="Times New Roman"/>
+          <w:b/>
+          <w:sz w:val="24"/>
+          <w:szCs w:val="24"/>
+        </w:rPr>
         <w:tab/>
         <w:t xml:space="preserve">There are some </w:t>
       </w:r>
@@ -656,9 +570,8 @@
         <w:ind w:right="-46"/>
         <w:jc w:val="both"/>
         <w:rPr>
-          <w:rStyle w:val="Strong"/>
-          <w:rFonts w:ascii="Times New Roman" w:hAnsi="Times New Roman" w:cs="Times New Roman"/>
-          <w:bCs w:val="0"/>
+          <w:rFonts w:ascii="Times New Roman" w:hAnsi="Times New Roman" w:cs="Times New Roman"/>
+          <w:b/>
           <w:sz w:val="24"/>
           <w:szCs w:val="24"/>
         </w:rPr>
@@ -674,19 +587,6 @@
         </w:rPr>
         <w:t>k-Nearest Neighbour (KNN) Imputation</w:t>
       </w:r>
-    </w:p>
-    <w:p>
-      <w:pPr>
-        <w:spacing w:line="276" w:lineRule="auto"/>
-        <w:ind w:right="-46"/>
-        <w:jc w:val="both"/>
-        <w:rPr>
-          <w:rFonts w:ascii="Times New Roman" w:hAnsi="Times New Roman" w:cs="Times New Roman"/>
-          <w:b/>
-          <w:sz w:val="24"/>
-          <w:szCs w:val="24"/>
-        </w:rPr>
-      </w:pPr>
     </w:p>
     <w:p>
       <w:pPr>
@@ -712,6 +612,7 @@
           <w:sz w:val="28"/>
           <w:szCs w:val="24"/>
         </w:rPr>
+        <w:lastRenderedPageBreak/>
         <w:t xml:space="preserve">Deleting </w:t>
       </w:r>
       <w:r>
@@ -1102,19 +1003,6 @@
     </w:p>
     <w:p>
       <w:pPr>
-        <w:shd w:val="clear" w:color="auto" w:fill="FFFFFF"/>
-        <w:spacing w:before="0" w:line="276" w:lineRule="auto"/>
-        <w:ind w:left="720" w:right="0" w:firstLine="0"/>
-        <w:jc w:val="both"/>
-        <w:rPr>
-          <w:rFonts w:ascii="Times New Roman" w:hAnsi="Times New Roman" w:cs="Times New Roman"/>
-          <w:sz w:val="24"/>
-          <w:szCs w:val="24"/>
-        </w:rPr>
-      </w:pPr>
-    </w:p>
-    <w:p>
-      <w:pPr>
         <w:pStyle w:val="Heading3"/>
         <w:shd w:val="clear" w:color="auto" w:fill="FFFFFF"/>
         <w:spacing w:before="0" w:after="300" w:line="276" w:lineRule="auto"/>
@@ -1187,7 +1075,6 @@
           <w:sz w:val="24"/>
           <w:szCs w:val="24"/>
         </w:rPr>
-        <w:lastRenderedPageBreak/>
         <w:t>Works poorly compared to other multiple-imputations method</w:t>
       </w:r>
     </w:p>
@@ -1354,19 +1241,6 @@
     </w:p>
     <w:p>
       <w:pPr>
-        <w:shd w:val="clear" w:color="auto" w:fill="FFFFFF"/>
-        <w:spacing w:before="0" w:line="276" w:lineRule="auto"/>
-        <w:ind w:left="720" w:right="0" w:firstLine="0"/>
-        <w:jc w:val="both"/>
-        <w:rPr>
-          <w:rFonts w:ascii="Times New Roman" w:hAnsi="Times New Roman" w:cs="Times New Roman"/>
-          <w:sz w:val="24"/>
-          <w:szCs w:val="24"/>
-        </w:rPr>
-      </w:pPr>
-    </w:p>
-    <w:p>
-      <w:pPr>
         <w:pStyle w:val="Heading3"/>
         <w:shd w:val="clear" w:color="auto" w:fill="FFFFFF"/>
         <w:spacing w:before="0" w:after="300" w:line="276" w:lineRule="auto"/>
@@ -1723,7 +1597,6 @@
           <w:sz w:val="24"/>
           <w:szCs w:val="24"/>
         </w:rPr>
-        <w:lastRenderedPageBreak/>
         <w:t>Pros:</w:t>
       </w:r>
     </w:p>
@@ -1814,6 +1687,7 @@
           <w:sz w:val="24"/>
           <w:szCs w:val="24"/>
         </w:rPr>
+        <w:lastRenderedPageBreak/>
         <w:t>Cons:</w:t>
       </w:r>
     </w:p>
@@ -1888,7 +1762,7 @@
           <w:numId w:val="11"/>
         </w:numPr>
         <w:shd w:val="clear" w:color="auto" w:fill="FFFFFF"/>
-        <w:spacing w:before="0" w:after="240" w:line="276" w:lineRule="auto"/>
+        <w:spacing w:after="240" w:line="276" w:lineRule="auto"/>
         <w:ind w:right="0"/>
         <w:jc w:val="both"/>
         <w:rPr>
@@ -1906,26 +1780,6 @@
           <w:szCs w:val="24"/>
         </w:rPr>
         <w:t>Related Works</w:t>
-      </w:r>
-    </w:p>
-    <w:p>
-      <w:pPr>
-        <w:spacing w:after="240" w:line="276" w:lineRule="auto"/>
-        <w:ind w:left="0" w:right="-330" w:firstLine="0"/>
-        <w:jc w:val="both"/>
-        <w:rPr>
-          <w:rFonts w:ascii="Times New Roman" w:hAnsi="Times New Roman" w:cs="Times New Roman"/>
-          <w:sz w:val="24"/>
-          <w:szCs w:val="24"/>
-        </w:rPr>
-      </w:pPr>
-      <w:r>
-        <w:rPr>
-          <w:rFonts w:ascii="Times New Roman" w:hAnsi="Times New Roman" w:cs="Times New Roman"/>
-          <w:sz w:val="24"/>
-          <w:szCs w:val="24"/>
-        </w:rPr>
-        <w:t>Now predicting missing values using predictive models.</w:t>
       </w:r>
     </w:p>
     <w:p>
@@ -2013,16 +1867,16 @@
           <w:szCs w:val="24"/>
           <w:shd w:val="clear" w:color="auto" w:fill="FFFFFF"/>
         </w:rPr>
-        <w:t>We</w:t>
-      </w:r>
-      <w:r>
-        <w:rPr>
-          <w:rFonts w:ascii="Times New Roman" w:hAnsi="Times New Roman" w:cs="Times New Roman"/>
-          <w:sz w:val="24"/>
-          <w:szCs w:val="24"/>
-          <w:shd w:val="clear" w:color="auto" w:fill="FFFFFF"/>
-        </w:rPr>
-        <w:t xml:space="preserve"> can predict the nulls with the help of a machine learning algorithm. This method may result in better accuracy, unless a missing value is expected to have a very high variance. </w:t>
+        <w:t>P</w:t>
+      </w:r>
+      <w:r>
+        <w:rPr>
+          <w:rFonts w:ascii="Times New Roman" w:hAnsi="Times New Roman" w:cs="Times New Roman"/>
+          <w:sz w:val="24"/>
+          <w:szCs w:val="24"/>
+          <w:shd w:val="clear" w:color="auto" w:fill="FFFFFF"/>
+        </w:rPr>
+        <w:t>redict the nulls with the help of a machine learning algorithm. This method may result in better accuracy, unless a missing value is expected to have a very high variance. </w:t>
       </w:r>
       <w:r>
         <w:rPr>
@@ -2073,39 +1927,140 @@
     </w:p>
     <w:p>
       <w:pPr>
+        <w:pStyle w:val="ListParagraph"/>
         <w:spacing w:before="0" w:after="240" w:line="276" w:lineRule="auto"/>
         <w:ind w:left="0" w:right="-330" w:firstLine="0"/>
         <w:jc w:val="both"/>
         <w:rPr>
           <w:rFonts w:ascii="Times New Roman" w:hAnsi="Times New Roman" w:cs="Times New Roman"/>
-          <w:sz w:val="24"/>
-          <w:szCs w:val="24"/>
-        </w:rPr>
-      </w:pPr>
-      <w:r>
-        <w:rPr>
-          <w:rFonts w:ascii="Times New Roman" w:hAnsi="Times New Roman" w:cs="Times New Roman"/>
-          <w:sz w:val="24"/>
-          <w:szCs w:val="24"/>
-        </w:rPr>
-        <w:t>Took Titanic Dataset</w:t>
-      </w:r>
-      <w:r>
-        <w:rPr>
-          <w:rFonts w:ascii="Times New Roman" w:hAnsi="Times New Roman" w:cs="Times New Roman"/>
-          <w:sz w:val="24"/>
-          <w:szCs w:val="24"/>
-        </w:rPr>
-        <w:t xml:space="preserve"> for implementation </w:t>
-      </w:r>
-    </w:p>
-    <w:p>
-      <w:pPr>
+          <w:b/>
+          <w:sz w:val="24"/>
+          <w:szCs w:val="24"/>
+        </w:rPr>
+      </w:pPr>
+    </w:p>
+    <w:p>
+      <w:pPr>
+        <w:pStyle w:val="ListParagraph"/>
         <w:spacing w:before="0" w:after="240" w:line="276" w:lineRule="auto"/>
         <w:ind w:left="0" w:right="-330" w:firstLine="0"/>
         <w:jc w:val="both"/>
         <w:rPr>
           <w:rFonts w:ascii="Times New Roman" w:hAnsi="Times New Roman" w:cs="Times New Roman"/>
+          <w:sz w:val="24"/>
+          <w:szCs w:val="24"/>
+        </w:rPr>
+      </w:pPr>
+      <w:r>
+        <w:rPr>
+          <w:rFonts w:ascii="Times New Roman" w:hAnsi="Times New Roman" w:cs="Times New Roman"/>
+          <w:sz w:val="24"/>
+          <w:szCs w:val="24"/>
+        </w:rPr>
+        <w:t>A Dataset consists of 100 rows, in that dataset a column '</w:t>
+      </w:r>
+      <w:r>
+        <w:rPr>
+          <w:rFonts w:ascii="Times New Roman" w:hAnsi="Times New Roman" w:cs="Times New Roman"/>
+          <w:b/>
+          <w:sz w:val="24"/>
+          <w:szCs w:val="24"/>
+        </w:rPr>
+        <w:t>y</w:t>
+      </w:r>
+      <w:r>
+        <w:rPr>
+          <w:rFonts w:ascii="Times New Roman" w:hAnsi="Times New Roman" w:cs="Times New Roman"/>
+          <w:sz w:val="24"/>
+          <w:szCs w:val="24"/>
+        </w:rPr>
+        <w:t xml:space="preserve">' consists 30 missing values then, Take all remaining 70 rows as training set. Now column type is continues variable then use regression algorithm. otherwise classification. Train Machine Learning algorithm using train set. Now take that 30 remaining rows as test </w:t>
+      </w:r>
+      <w:r>
+        <w:rPr>
+          <w:rFonts w:ascii="Times New Roman" w:hAnsi="Times New Roman" w:cs="Times New Roman"/>
+          <w:sz w:val="24"/>
+          <w:szCs w:val="24"/>
+        </w:rPr>
+        <w:t>set, pass</w:t>
+      </w:r>
+      <w:r>
+        <w:rPr>
+          <w:rFonts w:ascii="Times New Roman" w:hAnsi="Times New Roman" w:cs="Times New Roman"/>
+          <w:sz w:val="24"/>
+          <w:szCs w:val="24"/>
+        </w:rPr>
+        <w:t xml:space="preserve"> test data to Machine Learning</w:t>
+      </w:r>
+      <w:r>
+        <w:rPr>
+          <w:rFonts w:ascii="Times New Roman" w:hAnsi="Times New Roman" w:cs="Times New Roman"/>
+          <w:sz w:val="24"/>
+          <w:szCs w:val="24"/>
+        </w:rPr>
+        <w:t xml:space="preserve"> then it will predict a column. This is the column have to replace NaN at column '</w:t>
+      </w:r>
+      <w:r>
+        <w:rPr>
+          <w:rFonts w:ascii="Times New Roman" w:hAnsi="Times New Roman" w:cs="Times New Roman"/>
+          <w:b/>
+          <w:sz w:val="24"/>
+          <w:szCs w:val="24"/>
+        </w:rPr>
+        <w:t>y</w:t>
+      </w:r>
+      <w:r>
+        <w:rPr>
+          <w:rFonts w:ascii="Times New Roman" w:hAnsi="Times New Roman" w:cs="Times New Roman"/>
+          <w:sz w:val="24"/>
+          <w:szCs w:val="24"/>
+        </w:rPr>
+        <w:t>.'</w:t>
+      </w:r>
+    </w:p>
+    <w:p>
+      <w:pPr>
+        <w:spacing w:before="0" w:after="240" w:line="276" w:lineRule="auto"/>
+        <w:ind w:left="0" w:right="-330" w:firstLine="0"/>
+        <w:jc w:val="both"/>
+        <w:rPr>
+          <w:rFonts w:ascii="Times New Roman" w:hAnsi="Times New Roman" w:cs="Times New Roman"/>
+          <w:sz w:val="24"/>
+          <w:szCs w:val="24"/>
+        </w:rPr>
+      </w:pPr>
+      <w:r>
+        <w:rPr>
+          <w:rFonts w:ascii="Times New Roman" w:hAnsi="Times New Roman" w:cs="Times New Roman"/>
+          <w:sz w:val="24"/>
+          <w:szCs w:val="24"/>
+        </w:rPr>
+        <w:t>Took Titanic Dataset</w:t>
+      </w:r>
+      <w:r>
+        <w:rPr>
+          <w:rFonts w:ascii="Times New Roman" w:hAnsi="Times New Roman" w:cs="Times New Roman"/>
+          <w:sz w:val="24"/>
+          <w:szCs w:val="24"/>
+        </w:rPr>
+        <w:t xml:space="preserve"> for implementation </w:t>
+      </w:r>
+      <w:r>
+        <w:rPr>
+          <w:rFonts w:ascii="Times New Roman" w:hAnsi="Times New Roman" w:cs="Times New Roman"/>
+          <w:sz w:val="24"/>
+          <w:szCs w:val="24"/>
+        </w:rPr>
+        <w:t>and Age column consists NaN(NULL) that is represented as white lines.</w:t>
+      </w:r>
+    </w:p>
+    <w:p>
+      <w:pPr>
+        <w:spacing w:before="0" w:after="240" w:line="276" w:lineRule="auto"/>
+        <w:ind w:left="0" w:right="-330" w:firstLine="0"/>
+        <w:jc w:val="both"/>
+        <w:rPr>
+          <w:rFonts w:ascii="Times New Roman" w:hAnsi="Times New Roman" w:cs="Times New Roman"/>
           <w:b/>
           <w:sz w:val="24"/>
           <w:szCs w:val="24"/>
@@ -2117,9 +2072,9 @@
           <w:lang w:eastAsia="en-IN"/>
         </w:rPr>
         <w:drawing>
-          <wp:inline distT="0" distB="0" distL="0" distR="0" wp14:anchorId="61318FDD" wp14:editId="00106B90">
-            <wp:extent cx="5970726" cy="2880000"/>
-            <wp:effectExtent l="0" t="0" r="0" b="0"/>
+          <wp:inline distT="0" distB="0" distL="0" distR="0">
+            <wp:extent cx="5750698" cy="2772000"/>
+            <wp:effectExtent l="19050" t="0" r="2402" b="0"/>
             <wp:docPr id="1" name="Picture 1"/>
             <wp:cNvGraphicFramePr>
               <a:graphicFrameLocks xmlns:a="http://schemas.openxmlformats.org/drawingml/2006/main" noChangeAspect="1"/>
@@ -2132,14 +2087,14 @@
                     <pic:cNvPicPr/>
                   </pic:nvPicPr>
                   <pic:blipFill rotWithShape="1">
-                    <a:blip r:embed="rId8"/>
+                    <a:blip r:embed="rId8" cstate="print"/>
                     <a:srcRect l="20940" t="21863" r="22557" b="29683"/>
                     <a:stretch/>
                   </pic:blipFill>
                   <pic:spPr bwMode="auto">
                     <a:xfrm>
                       <a:off x="0" y="0"/>
-                      <a:ext cx="5970726" cy="2880000"/>
+                      <a:ext cx="5750698" cy="2772000"/>
                     </a:xfrm>
                     <a:prstGeom prst="rect">
                       <a:avLst/>
@@ -2149,7 +2104,7 @@
                     </a:ln>
                     <a:extLst>
                       <a:ext uri="{53640926-AAD7-44D8-BBD7-CCE9431645EC}">
-                        <a14:shadowObscured xmlns:a14="http://schemas.microsoft.com/office/drawing/2010/main"/>
+                        <a14:shadowObscured xmlns:a14="http://schemas.microsoft.com/office/drawing/2010/main" xmlns:wps="http://schemas.microsoft.com/office/word/2010/wordprocessingShape" xmlns:wpi="http://schemas.microsoft.com/office/word/2010/wordprocessingInk" xmlns:wpg="http://schemas.microsoft.com/office/word/2010/wordprocessingGroup" xmlns:w16se="http://schemas.microsoft.com/office/word/2015/wordml/symex" xmlns:w15="http://schemas.microsoft.com/office/word/2012/wordml" xmlns:w14="http://schemas.microsoft.com/office/word/2010/wordml" xmlns:w="http://schemas.openxmlformats.org/wordprocessingml/2006/main" xmlns:w10="urn:schemas-microsoft-com:office:word" xmlns:wp14="http://schemas.microsoft.com/office/word/2010/wordprocessingDrawing" xmlns:v="urn:schemas-microsoft-com:vml" xmlns:o="urn:schemas-microsoft-com:office:office" xmlns:mc="http://schemas.openxmlformats.org/markup-compatibility/2006" xmlns:cx1="http://schemas.microsoft.com/office/drawing/2015/9/8/chartex" xmlns:cx="http://schemas.microsoft.com/office/drawing/2014/chartex" xmlns:wpc="http://schemas.microsoft.com/office/word/2010/wordprocessingCanvas" xmlns=""/>
                       </a:ext>
                     </a:extLst>
                   </pic:spPr>
@@ -2164,6 +2119,67 @@
       <w:pPr>
         <w:spacing w:before="0" w:after="240" w:line="276" w:lineRule="auto"/>
         <w:ind w:left="0" w:right="-330" w:firstLine="0"/>
+        <w:jc w:val="center"/>
+        <w:rPr>
+          <w:rFonts w:ascii="Times New Roman" w:hAnsi="Times New Roman" w:cs="Times New Roman"/>
+          <w:b/>
+          <w:sz w:val="24"/>
+          <w:szCs w:val="24"/>
+        </w:rPr>
+      </w:pPr>
+      <w:r>
+        <w:rPr>
+          <w:rFonts w:ascii="Times New Roman" w:hAnsi="Times New Roman" w:cs="Times New Roman"/>
+          <w:b/>
+          <w:sz w:val="24"/>
+          <w:szCs w:val="24"/>
+        </w:rPr>
+        <w:t>Figure 2.1</w:t>
+      </w:r>
+    </w:p>
+    <w:p>
+      <w:pPr>
+        <w:spacing w:before="0" w:after="240" w:line="276" w:lineRule="auto"/>
+        <w:ind w:left="0" w:right="-330" w:firstLine="0"/>
+        <w:rPr>
+          <w:rFonts w:ascii="Times New Roman" w:hAnsi="Times New Roman" w:cs="Times New Roman"/>
+          <w:sz w:val="24"/>
+          <w:szCs w:val="24"/>
+        </w:rPr>
+      </w:pPr>
+    </w:p>
+    <w:p>
+      <w:pPr>
+        <w:spacing w:before="0" w:after="240" w:line="276" w:lineRule="auto"/>
+        <w:ind w:left="0" w:right="-330" w:firstLine="0"/>
+        <w:rPr>
+          <w:rFonts w:ascii="Times New Roman" w:hAnsi="Times New Roman" w:cs="Times New Roman"/>
+          <w:sz w:val="24"/>
+          <w:szCs w:val="24"/>
+        </w:rPr>
+      </w:pPr>
+      <w:r>
+        <w:rPr>
+          <w:rFonts w:ascii="Times New Roman" w:hAnsi="Times New Roman" w:cs="Times New Roman"/>
+          <w:sz w:val="24"/>
+          <w:szCs w:val="24"/>
+        </w:rPr>
+        <w:lastRenderedPageBreak/>
+        <w:t>Age column consists</w:t>
+      </w:r>
+      <w:r>
+        <w:rPr>
+          <w:rFonts w:ascii="Times New Roman" w:hAnsi="Times New Roman" w:cs="Times New Roman"/>
+          <w:sz w:val="24"/>
+          <w:szCs w:val="24"/>
+        </w:rPr>
+        <w:t xml:space="preserve"> 177 Nulls.</w:t>
+      </w:r>
+    </w:p>
+    <w:p>
+      <w:pPr>
+        <w:spacing w:before="0" w:after="240" w:line="276" w:lineRule="auto"/>
+        <w:ind w:left="0" w:right="-330" w:firstLine="0"/>
         <w:jc w:val="both"/>
         <w:rPr>
           <w:rFonts w:ascii="Times New Roman" w:hAnsi="Times New Roman" w:cs="Times New Roman"/>
@@ -2177,9 +2193,8 @@
           <w:noProof/>
           <w:lang w:eastAsia="en-IN"/>
         </w:rPr>
-        <w:lastRenderedPageBreak/>
         <w:drawing>
-          <wp:inline distT="0" distB="0" distL="0" distR="0" wp14:anchorId="100398A8" wp14:editId="1588FD42">
+          <wp:inline distT="0" distB="0" distL="0" distR="0">
             <wp:extent cx="6062265" cy="1304925"/>
             <wp:effectExtent l="0" t="0" r="0" b="0"/>
             <wp:docPr id="2" name="Picture 2"/>
@@ -2194,7 +2209,7 @@
                     <pic:cNvPicPr/>
                   </pic:nvPicPr>
                   <pic:blipFill rotWithShape="1">
-                    <a:blip r:embed="rId9"/>
+                    <a:blip r:embed="rId9" cstate="print"/>
                     <a:srcRect l="20940" t="57022" r="21560" b="20973"/>
                     <a:stretch/>
                   </pic:blipFill>
@@ -2211,7 +2226,7 @@
                     </a:ln>
                     <a:extLst>
                       <a:ext uri="{53640926-AAD7-44D8-BBD7-CCE9431645EC}">
-                        <a14:shadowObscured xmlns:a14="http://schemas.microsoft.com/office/drawing/2010/main"/>
+                        <a14:shadowObscured xmlns:a14="http://schemas.microsoft.com/office/drawing/2010/main" xmlns:wps="http://schemas.microsoft.com/office/word/2010/wordprocessingShape" xmlns:wpi="http://schemas.microsoft.com/office/word/2010/wordprocessingInk" xmlns:wpg="http://schemas.microsoft.com/office/word/2010/wordprocessingGroup" xmlns:w16se="http://schemas.microsoft.com/office/word/2015/wordml/symex" xmlns:w15="http://schemas.microsoft.com/office/word/2012/wordml" xmlns:w14="http://schemas.microsoft.com/office/word/2010/wordml" xmlns:w="http://schemas.openxmlformats.org/wordprocessingml/2006/main" xmlns:w10="urn:schemas-microsoft-com:office:word" xmlns:wp14="http://schemas.microsoft.com/office/word/2010/wordprocessingDrawing" xmlns:v="urn:schemas-microsoft-com:vml" xmlns:o="urn:schemas-microsoft-com:office:office" xmlns:mc="http://schemas.openxmlformats.org/markup-compatibility/2006" xmlns:cx1="http://schemas.microsoft.com/office/drawing/2015/9/8/chartex" xmlns:cx="http://schemas.microsoft.com/office/drawing/2014/chartex" xmlns:wpc="http://schemas.microsoft.com/office/word/2010/wordprocessingCanvas" xmlns=""/>
                       </a:ext>
                     </a:extLst>
                   </pic:spPr>
@@ -2226,6 +2241,28 @@
       <w:pPr>
         <w:spacing w:before="0" w:after="240" w:line="276" w:lineRule="auto"/>
         <w:ind w:left="0" w:right="-330" w:firstLine="0"/>
+        <w:jc w:val="center"/>
+        <w:rPr>
+          <w:rFonts w:ascii="Times New Roman" w:hAnsi="Times New Roman" w:cs="Times New Roman"/>
+          <w:b/>
+          <w:sz w:val="24"/>
+          <w:szCs w:val="24"/>
+        </w:rPr>
+      </w:pPr>
+      <w:r>
+        <w:rPr>
+          <w:rFonts w:ascii="Times New Roman" w:hAnsi="Times New Roman" w:cs="Times New Roman"/>
+          <w:b/>
+          <w:sz w:val="24"/>
+          <w:szCs w:val="24"/>
+        </w:rPr>
+        <w:t>Figure 2.2</w:t>
+      </w:r>
+    </w:p>
+    <w:p>
+      <w:pPr>
+        <w:spacing w:before="0" w:after="240" w:line="276" w:lineRule="auto"/>
+        <w:ind w:left="0" w:right="-330" w:firstLine="0"/>
         <w:jc w:val="both"/>
         <w:rPr>
           <w:rFonts w:ascii="Times New Roman" w:hAnsi="Times New Roman" w:cs="Times New Roman"/>
@@ -2240,6 +2277,14 @@
           <w:szCs w:val="24"/>
         </w:rPr>
         <w:t>Dropped unimportant features from dataset</w:t>
+      </w:r>
+      <w:r>
+        <w:rPr>
+          <w:rFonts w:ascii="Times New Roman" w:hAnsi="Times New Roman" w:cs="Times New Roman"/>
+          <w:sz w:val="24"/>
+          <w:szCs w:val="24"/>
+        </w:rPr>
+        <w:t>.</w:t>
       </w:r>
     </w:p>
     <w:p>
@@ -2271,7 +2316,7 @@
           <w:lang w:eastAsia="en-IN"/>
         </w:rPr>
         <w:drawing>
-          <wp:inline distT="0" distB="0" distL="0" distR="0" wp14:anchorId="755EFD27" wp14:editId="54C432DF">
+          <wp:inline distT="0" distB="0" distL="0" distR="0">
             <wp:extent cx="5867400" cy="3065631"/>
             <wp:effectExtent l="0" t="0" r="0" b="0"/>
             <wp:docPr id="3" name="Picture 3"/>
@@ -2286,7 +2331,7 @@
                     <pic:cNvPicPr/>
                   </pic:nvPicPr>
                   <pic:blipFill rotWithShape="1">
-                    <a:blip r:embed="rId10"/>
+                    <a:blip r:embed="rId10" cstate="print"/>
                     <a:srcRect l="20607" t="23661" r="20895" b="22001"/>
                     <a:stretch/>
                   </pic:blipFill>
@@ -2303,7 +2348,7 @@
                     </a:ln>
                     <a:extLst>
                       <a:ext uri="{53640926-AAD7-44D8-BBD7-CCE9431645EC}">
-                        <a14:shadowObscured xmlns:a14="http://schemas.microsoft.com/office/drawing/2010/main"/>
+                        <a14:shadowObscured xmlns:a14="http://schemas.microsoft.com/office/drawing/2010/main" xmlns:wps="http://schemas.microsoft.com/office/word/2010/wordprocessingShape" xmlns:wpi="http://schemas.microsoft.com/office/word/2010/wordprocessingInk" xmlns:wpg="http://schemas.microsoft.com/office/word/2010/wordprocessingGroup" xmlns:w16se="http://schemas.microsoft.com/office/word/2015/wordml/symex" xmlns:w15="http://schemas.microsoft.com/office/word/2012/wordml" xmlns:w14="http://schemas.microsoft.com/office/word/2010/wordml" xmlns:w="http://schemas.openxmlformats.org/wordprocessingml/2006/main" xmlns:w10="urn:schemas-microsoft-com:office:word" xmlns:wp14="http://schemas.microsoft.com/office/word/2010/wordprocessingDrawing" xmlns:v="urn:schemas-microsoft-com:vml" xmlns:o="urn:schemas-microsoft-com:office:office" xmlns:mc="http://schemas.openxmlformats.org/markup-compatibility/2006" xmlns:cx1="http://schemas.microsoft.com/office/drawing/2015/9/8/chartex" xmlns:cx="http://schemas.microsoft.com/office/drawing/2014/chartex" xmlns:wpc="http://schemas.microsoft.com/office/word/2010/wordprocessingCanvas" xmlns=""/>
                       </a:ext>
                     </a:extLst>
                   </pic:spPr>
@@ -2346,16 +2391,16 @@
           <w:sz w:val="24"/>
           <w:szCs w:val="24"/>
         </w:rPr>
-        <w:t xml:space="preserve">Reference for above </w:t>
-      </w:r>
-      <w:r>
-        <w:rPr>
-          <w:rFonts w:ascii="Times New Roman" w:hAnsi="Times New Roman" w:cs="Times New Roman"/>
-          <w:b/>
-          <w:sz w:val="24"/>
-          <w:szCs w:val="24"/>
-        </w:rPr>
-        <w:t>code:</w:t>
+        <w:t>Practical implementation</w:t>
+      </w:r>
+      <w:r>
+        <w:rPr>
+          <w:rFonts w:ascii="Times New Roman" w:hAnsi="Times New Roman" w:cs="Times New Roman"/>
+          <w:b/>
+          <w:sz w:val="24"/>
+          <w:szCs w:val="24"/>
+        </w:rPr>
+        <w:t>:</w:t>
       </w:r>
       <w:r>
         <w:rPr>
@@ -2372,12 +2417,6 @@
         <w:spacing w:before="0" w:after="240" w:line="276" w:lineRule="auto"/>
         <w:ind w:left="0" w:right="-330" w:firstLine="0"/>
         <w:jc w:val="both"/>
-        <w:rPr>
-          <w:rFonts w:ascii="Times New Roman" w:hAnsi="Times New Roman" w:cs="Times New Roman"/>
-          <w:b/>
-          <w:sz w:val="24"/>
-          <w:szCs w:val="24"/>
-        </w:rPr>
       </w:pPr>
       <w:hyperlink r:id="rId11" w:history="1">
         <w:r>
@@ -2394,6 +2433,47 @@
     </w:p>
     <w:p>
       <w:pPr>
+        <w:spacing w:before="0" w:after="240" w:line="276" w:lineRule="auto"/>
+        <w:ind w:left="0" w:right="-330" w:firstLine="0"/>
+        <w:jc w:val="both"/>
+      </w:pPr>
+    </w:p>
+    <w:p>
+      <w:pPr>
+        <w:spacing w:before="0" w:after="240" w:line="276" w:lineRule="auto"/>
+        <w:ind w:left="0" w:right="-330" w:firstLine="0"/>
+        <w:jc w:val="both"/>
+      </w:pPr>
+    </w:p>
+    <w:p>
+      <w:pPr>
+        <w:spacing w:before="0" w:after="240" w:line="276" w:lineRule="auto"/>
+        <w:ind w:left="0" w:right="-330" w:firstLine="0"/>
+        <w:jc w:val="both"/>
+      </w:pPr>
+    </w:p>
+    <w:p>
+      <w:pPr>
+        <w:spacing w:before="0" w:after="240" w:line="276" w:lineRule="auto"/>
+        <w:ind w:left="0" w:right="-330" w:firstLine="0"/>
+        <w:jc w:val="both"/>
+      </w:pPr>
+    </w:p>
+    <w:p>
+      <w:pPr>
+        <w:spacing w:before="0" w:after="240" w:line="276" w:lineRule="auto"/>
+        <w:ind w:left="0" w:right="-330" w:firstLine="0"/>
+        <w:jc w:val="both"/>
+        <w:rPr>
+          <w:rFonts w:ascii="Times New Roman" w:hAnsi="Times New Roman" w:cs="Times New Roman"/>
+          <w:b/>
+          <w:sz w:val="24"/>
+          <w:szCs w:val="24"/>
+        </w:rPr>
+      </w:pPr>
+    </w:p>
+    <w:p>
+      <w:pPr>
         <w:pStyle w:val="ListParagraph"/>
         <w:numPr>
           <w:ilvl w:val="1"/>
@@ -2419,7 +2499,30 @@
           <w:szCs w:val="24"/>
           <w:shd w:val="clear" w:color="auto" w:fill="FFFFFF"/>
         </w:rPr>
-        <w:t>Example:</w:t>
+        <w:lastRenderedPageBreak/>
+        <w:t>R</w:t>
+      </w:r>
+      <w:r>
+        <w:rPr>
+          <w:rFonts w:ascii="Times New Roman" w:hAnsi="Times New Roman" w:cs="Times New Roman"/>
+          <w:b/>
+          <w:spacing w:val="-1"/>
+          <w:sz w:val="24"/>
+          <w:szCs w:val="24"/>
+          <w:shd w:val="clear" w:color="auto" w:fill="FFFFFF"/>
+        </w:rPr>
+        <w:t>eal time scenario</w:t>
+      </w:r>
+      <w:r>
+        <w:rPr>
+          <w:rFonts w:ascii="Times New Roman" w:hAnsi="Times New Roman" w:cs="Times New Roman"/>
+          <w:b/>
+          <w:spacing w:val="-1"/>
+          <w:sz w:val="24"/>
+          <w:szCs w:val="24"/>
+          <w:shd w:val="clear" w:color="auto" w:fill="FFFFFF"/>
+        </w:rPr>
+        <w:t>:</w:t>
       </w:r>
     </w:p>
     <w:p>
@@ -2595,6 +2698,30 @@
           <w:sz w:val="24"/>
           <w:szCs w:val="24"/>
           <w:shd w:val="clear" w:color="auto" w:fill="FFFFFF"/>
+        </w:rPr>
+      </w:pPr>
+    </w:p>
+    <w:p>
+      <w:pPr>
+        <w:spacing w:before="0" w:after="240" w:line="276" w:lineRule="auto"/>
+        <w:ind w:left="0" w:right="-330" w:firstLine="0"/>
+        <w:jc w:val="both"/>
+        <w:rPr>
+          <w:rFonts w:ascii="Times New Roman" w:hAnsi="Times New Roman" w:cs="Times New Roman"/>
+          <w:sz w:val="24"/>
+          <w:szCs w:val="24"/>
+        </w:rPr>
+      </w:pPr>
+    </w:p>
+    <w:p>
+      <w:pPr>
+        <w:spacing w:before="0" w:after="240" w:line="276" w:lineRule="auto"/>
+        <w:ind w:left="0" w:right="-330" w:firstLine="0"/>
+        <w:jc w:val="both"/>
+        <w:rPr>
+          <w:rFonts w:ascii="Times New Roman" w:hAnsi="Times New Roman" w:cs="Times New Roman"/>
+          <w:sz w:val="24"/>
+          <w:szCs w:val="24"/>
         </w:rPr>
       </w:pPr>
     </w:p>
@@ -2915,7 +3042,7 @@
 </file>
 
 <file path=word/endnotes.xml><?xml version="1.0" encoding="utf-8"?>
-<w:endnotes xmlns:wpc="http://schemas.microsoft.com/office/word/2010/wordprocessingCanvas" xmlns:cx="http://schemas.microsoft.com/office/drawing/2014/chartex" xmlns:cx1="http://schemas.microsoft.com/office/drawing/2015/9/8/chartex" xmlns:mc="http://schemas.openxmlformats.org/markup-compatibility/2006" xmlns:o="urn:schemas-microsoft-com:office:office" xmlns:r="http://schemas.openxmlformats.org/officeDocument/2006/relationships" xmlns:m="http://schemas.openxmlformats.org/officeDocument/2006/math" xmlns:v="urn:schemas-microsoft-com:vml" xmlns:wp14="http://schemas.microsoft.com/office/word/2010/wordprocessingDrawing" xmlns:wp="http://schemas.openxmlformats.org/drawingml/2006/wordprocessingDrawing" xmlns:w10="urn:schemas-microsoft-com:office:word" xmlns:w="http://schemas.openxmlformats.org/wordprocessingml/2006/main" xmlns:w14="http://schemas.microsoft.com/office/word/2010/wordml" xmlns:w15="http://schemas.microsoft.com/office/word/2012/wordml" xmlns:w16se="http://schemas.microsoft.com/office/word/2015/wordml/symex" xmlns:wpg="http://schemas.microsoft.com/office/word/2010/wordprocessingGroup" xmlns:wpi="http://schemas.microsoft.com/office/word/2010/wordprocessingInk" xmlns:wne="http://schemas.microsoft.com/office/word/2006/wordml" xmlns:wps="http://schemas.microsoft.com/office/word/2010/wordprocessingShape" mc:Ignorable="w14 w15 w16se wp14">
+<w:endnotes xmlns:ve="http://schemas.openxmlformats.org/markup-compatibility/2006" xmlns:o="urn:schemas-microsoft-com:office:office" xmlns:r="http://schemas.openxmlformats.org/officeDocument/2006/relationships" xmlns:m="http://schemas.openxmlformats.org/officeDocument/2006/math" xmlns:v="urn:schemas-microsoft-com:vml" xmlns:wp="http://schemas.openxmlformats.org/drawingml/2006/wordprocessingDrawing" xmlns:w10="urn:schemas-microsoft-com:office:word" xmlns:w="http://schemas.openxmlformats.org/wordprocessingml/2006/main" xmlns:wne="http://schemas.microsoft.com/office/word/2006/wordml">
   <w:endnote w:type="separator" w:id="-1">
     <w:p>
       <w:pPr>
@@ -2940,7 +3067,7 @@
 </file>
 
 <file path=word/footnotes.xml><?xml version="1.0" encoding="utf-8"?>
-<w:footnotes xmlns:wpc="http://schemas.microsoft.com/office/word/2010/wordprocessingCanvas" xmlns:cx="http://schemas.microsoft.com/office/drawing/2014/chartex" xmlns:cx1="http://schemas.microsoft.com/office/drawing/2015/9/8/chartex" xmlns:mc="http://schemas.openxmlformats.org/markup-compatibility/2006" xmlns:o="urn:schemas-microsoft-com:office:office" xmlns:r="http://schemas.openxmlformats.org/officeDocument/2006/relationships" xmlns:m="http://schemas.openxmlformats.org/officeDocument/2006/math" xmlns:v="urn:schemas-microsoft-com:vml" xmlns:wp14="http://schemas.microsoft.com/office/word/2010/wordprocessingDrawing" xmlns:wp="http://schemas.openxmlformats.org/drawingml/2006/wordprocessingDrawing" xmlns:w10="urn:schemas-microsoft-com:office:word" xmlns:w="http://schemas.openxmlformats.org/wordprocessingml/2006/main" xmlns:w14="http://schemas.microsoft.com/office/word/2010/wordml" xmlns:w15="http://schemas.microsoft.com/office/word/2012/wordml" xmlns:w16se="http://schemas.microsoft.com/office/word/2015/wordml/symex" xmlns:wpg="http://schemas.microsoft.com/office/word/2010/wordprocessingGroup" xmlns:wpi="http://schemas.microsoft.com/office/word/2010/wordprocessingInk" xmlns:wne="http://schemas.microsoft.com/office/word/2006/wordml" xmlns:wps="http://schemas.microsoft.com/office/word/2010/wordprocessingShape" mc:Ignorable="w14 w15 w16se wp14">
+<w:footnotes xmlns:ve="http://schemas.openxmlformats.org/markup-compatibility/2006" xmlns:o="urn:schemas-microsoft-com:office:office" xmlns:r="http://schemas.openxmlformats.org/officeDocument/2006/relationships" xmlns:m="http://schemas.openxmlformats.org/officeDocument/2006/math" xmlns:v="urn:schemas-microsoft-com:vml" xmlns:wp="http://schemas.openxmlformats.org/drawingml/2006/wordprocessingDrawing" xmlns:w10="urn:schemas-microsoft-com:office:word" xmlns:w="http://schemas.openxmlformats.org/wordprocessingml/2006/main" xmlns:wne="http://schemas.microsoft.com/office/word/2006/wordml">
   <w:footnote w:type="separator" w:id="-1">
     <w:p>
       <w:pPr>
@@ -2965,8 +3092,8 @@
 </file>
 
 <file path=word/numbering.xml><?xml version="1.0" encoding="utf-8"?>
-<w:numbering xmlns:wpc="http://schemas.microsoft.com/office/word/2010/wordprocessingCanvas" xmlns:cx="http://schemas.microsoft.com/office/drawing/2014/chartex" xmlns:cx1="http://schemas.microsoft.com/office/drawing/2015/9/8/chartex" xmlns:mc="http://schemas.openxmlformats.org/markup-compatibility/2006" xmlns:o="urn:schemas-microsoft-com:office:office" xmlns:r="http://schemas.openxmlformats.org/officeDocument/2006/relationships" xmlns:m="http://schemas.openxmlformats.org/officeDocument/2006/math" xmlns:v="urn:schemas-microsoft-com:vml" xmlns:wp14="http://schemas.microsoft.com/office/word/2010/wordprocessingDrawing" xmlns:wp="http://schemas.openxmlformats.org/drawingml/2006/wordprocessingDrawing" xmlns:w10="urn:schemas-microsoft-com:office:word" xmlns:w="http://schemas.openxmlformats.org/wordprocessingml/2006/main" xmlns:w14="http://schemas.microsoft.com/office/word/2010/wordml" xmlns:w15="http://schemas.microsoft.com/office/word/2012/wordml" xmlns:w16se="http://schemas.microsoft.com/office/word/2015/wordml/symex" xmlns:wpg="http://schemas.microsoft.com/office/word/2010/wordprocessingGroup" xmlns:wpi="http://schemas.microsoft.com/office/word/2010/wordprocessingInk" xmlns:wne="http://schemas.microsoft.com/office/word/2006/wordml" xmlns:wps="http://schemas.microsoft.com/office/word/2010/wordprocessingShape" mc:Ignorable="w14 w15 w16se wp14">
-  <w:abstractNum w:abstractNumId="0" w15:restartNumberingAfterBreak="0">
+<w:numbering xmlns:ve="http://schemas.openxmlformats.org/markup-compatibility/2006" xmlns:o="urn:schemas-microsoft-com:office:office" xmlns:r="http://schemas.openxmlformats.org/officeDocument/2006/relationships" xmlns:m="http://schemas.openxmlformats.org/officeDocument/2006/math" xmlns:v="urn:schemas-microsoft-com:vml" xmlns:wp="http://schemas.openxmlformats.org/drawingml/2006/wordprocessingDrawing" xmlns:w10="urn:schemas-microsoft-com:office:word" xmlns:w="http://schemas.openxmlformats.org/wordprocessingml/2006/main" xmlns:wne="http://schemas.microsoft.com/office/word/2006/wordml">
+  <w:abstractNum w:abstractNumId="0">
     <w:nsid w:val="078539D0"/>
     <w:multiLevelType w:val="multilevel"/>
     <w:tmpl w:val="3A7AAA08"/>
@@ -3115,7 +3242,7 @@
       </w:rPr>
     </w:lvl>
   </w:abstractNum>
-  <w:abstractNum w:abstractNumId="1" w15:restartNumberingAfterBreak="0">
+  <w:abstractNum w:abstractNumId="1">
     <w:nsid w:val="1A236C3B"/>
     <w:multiLevelType w:val="multilevel"/>
     <w:tmpl w:val="E9E6DE4E"/>
@@ -3264,7 +3391,7 @@
       </w:rPr>
     </w:lvl>
   </w:abstractNum>
-  <w:abstractNum w:abstractNumId="2" w15:restartNumberingAfterBreak="0">
+  <w:abstractNum w:abstractNumId="2">
     <w:nsid w:val="29642B51"/>
     <w:multiLevelType w:val="multilevel"/>
     <w:tmpl w:val="F40C1AF8"/>
@@ -3413,7 +3540,7 @@
       </w:rPr>
     </w:lvl>
   </w:abstractNum>
-  <w:abstractNum w:abstractNumId="3" w15:restartNumberingAfterBreak="0">
+  <w:abstractNum w:abstractNumId="3">
     <w:nsid w:val="2F7F59DB"/>
     <w:multiLevelType w:val="hybridMultilevel"/>
     <w:tmpl w:val="E8F6A902"/>
@@ -3499,7 +3626,7 @@
       </w:pPr>
     </w:lvl>
   </w:abstractNum>
-  <w:abstractNum w:abstractNumId="4" w15:restartNumberingAfterBreak="0">
+  <w:abstractNum w:abstractNumId="4">
     <w:nsid w:val="308934AB"/>
     <w:multiLevelType w:val="multilevel"/>
     <w:tmpl w:val="9C3E8302"/>
@@ -3648,7 +3775,7 @@
       </w:rPr>
     </w:lvl>
   </w:abstractNum>
-  <w:abstractNum w:abstractNumId="5" w15:restartNumberingAfterBreak="0">
+  <w:abstractNum w:abstractNumId="5">
     <w:nsid w:val="3EEC2DAE"/>
     <w:multiLevelType w:val="multilevel"/>
     <w:tmpl w:val="63984110"/>
@@ -3797,7 +3924,7 @@
       </w:rPr>
     </w:lvl>
   </w:abstractNum>
-  <w:abstractNum w:abstractNumId="6" w15:restartNumberingAfterBreak="0">
+  <w:abstractNum w:abstractNumId="6">
     <w:nsid w:val="4A944CB5"/>
     <w:multiLevelType w:val="hybridMultilevel"/>
     <w:tmpl w:val="299C92A2"/>
@@ -3886,7 +4013,7 @@
       </w:pPr>
     </w:lvl>
   </w:abstractNum>
-  <w:abstractNum w:abstractNumId="7" w15:restartNumberingAfterBreak="0">
+  <w:abstractNum w:abstractNumId="7">
     <w:nsid w:val="4B8A226D"/>
     <w:multiLevelType w:val="multilevel"/>
     <w:tmpl w:val="F600E6A2"/>
@@ -4035,7 +4162,7 @@
       </w:rPr>
     </w:lvl>
   </w:abstractNum>
-  <w:abstractNum w:abstractNumId="8" w15:restartNumberingAfterBreak="0">
+  <w:abstractNum w:abstractNumId="8">
     <w:nsid w:val="4F86049A"/>
     <w:multiLevelType w:val="multilevel"/>
     <w:tmpl w:val="36049480"/>
@@ -4124,7 +4251,7 @@
       </w:pPr>
     </w:lvl>
   </w:abstractNum>
-  <w:abstractNum w:abstractNumId="9" w15:restartNumberingAfterBreak="0">
+  <w:abstractNum w:abstractNumId="9">
     <w:nsid w:val="54964624"/>
     <w:multiLevelType w:val="multilevel"/>
     <w:tmpl w:val="0E3C5754"/>
@@ -4273,7 +4400,7 @@
       </w:rPr>
     </w:lvl>
   </w:abstractNum>
-  <w:abstractNum w:abstractNumId="10" w15:restartNumberingAfterBreak="0">
+  <w:abstractNum w:abstractNumId="10">
     <w:nsid w:val="7F73380B"/>
     <w:multiLevelType w:val="multilevel"/>
     <w:tmpl w:val="58F63688"/>
@@ -4459,7 +4586,7 @@
 </file>
 
 <file path=word/styles.xml><?xml version="1.0" encoding="utf-8"?>
-<w:styles xmlns:mc="http://schemas.openxmlformats.org/markup-compatibility/2006" xmlns:r="http://schemas.openxmlformats.org/officeDocument/2006/relationships" xmlns:w="http://schemas.openxmlformats.org/wordprocessingml/2006/main" xmlns:w14="http://schemas.microsoft.com/office/word/2010/wordml" xmlns:w15="http://schemas.microsoft.com/office/word/2012/wordml" xmlns:w16se="http://schemas.microsoft.com/office/word/2015/wordml/symex" mc:Ignorable="w14 w15 w16se">
+<w:styles xmlns:r="http://schemas.openxmlformats.org/officeDocument/2006/relationships" xmlns:w="http://schemas.openxmlformats.org/wordprocessingml/2006/main">
   <w:docDefaults>
     <w:rPrDefault>
       <w:rPr>
@@ -4476,378 +4603,144 @@
       </w:pPr>
     </w:pPrDefault>
   </w:docDefaults>
-  <w:latentStyles w:defLockedState="0" w:defUIPriority="99" w:defSemiHidden="0" w:defUnhideWhenUsed="0" w:defQFormat="0" w:count="371">
-    <w:lsdException w:name="Normal" w:uiPriority="0" w:qFormat="1"/>
-    <w:lsdException w:name="heading 1" w:uiPriority="9" w:qFormat="1"/>
-    <w:lsdException w:name="heading 2" w:semiHidden="1" w:uiPriority="9" w:unhideWhenUsed="1" w:qFormat="1"/>
-    <w:lsdException w:name="heading 3" w:semiHidden="1" w:uiPriority="9" w:unhideWhenUsed="1" w:qFormat="1"/>
-    <w:lsdException w:name="heading 4" w:semiHidden="1" w:uiPriority="9" w:unhideWhenUsed="1" w:qFormat="1"/>
-    <w:lsdException w:name="heading 5" w:semiHidden="1" w:uiPriority="9" w:unhideWhenUsed="1" w:qFormat="1"/>
-    <w:lsdException w:name="heading 6" w:semiHidden="1" w:uiPriority="9" w:unhideWhenUsed="1" w:qFormat="1"/>
-    <w:lsdException w:name="heading 7" w:semiHidden="1" w:uiPriority="9" w:unhideWhenUsed="1" w:qFormat="1"/>
-    <w:lsdException w:name="heading 8" w:semiHidden="1" w:uiPriority="9" w:unhideWhenUsed="1" w:qFormat="1"/>
-    <w:lsdException w:name="heading 9" w:semiHidden="1" w:uiPriority="9" w:unhideWhenUsed="1" w:qFormat="1"/>
-    <w:lsdException w:name="index 1" w:semiHidden="1" w:unhideWhenUsed="1"/>
-    <w:lsdException w:name="index 2" w:semiHidden="1" w:unhideWhenUsed="1"/>
-    <w:lsdException w:name="index 3" w:semiHidden="1" w:unhideWhenUsed="1"/>
-    <w:lsdException w:name="index 4" w:semiHidden="1" w:unhideWhenUsed="1"/>
-    <w:lsdException w:name="index 5" w:semiHidden="1" w:unhideWhenUsed="1"/>
-    <w:lsdException w:name="index 6" w:semiHidden="1" w:unhideWhenUsed="1"/>
-    <w:lsdException w:name="index 7" w:semiHidden="1" w:unhideWhenUsed="1"/>
-    <w:lsdException w:name="index 8" w:semiHidden="1" w:unhideWhenUsed="1"/>
-    <w:lsdException w:name="index 9" w:semiHidden="1" w:unhideWhenUsed="1"/>
-    <w:lsdException w:name="toc 1" w:semiHidden="1" w:uiPriority="39" w:unhideWhenUsed="1"/>
-    <w:lsdException w:name="toc 2" w:semiHidden="1" w:uiPriority="39" w:unhideWhenUsed="1"/>
-    <w:lsdException w:name="toc 3" w:semiHidden="1" w:uiPriority="39" w:unhideWhenUsed="1"/>
-    <w:lsdException w:name="toc 4" w:semiHidden="1" w:uiPriority="39" w:unhideWhenUsed="1"/>
-    <w:lsdException w:name="toc 5" w:semiHidden="1" w:uiPriority="39" w:unhideWhenUsed="1"/>
-    <w:lsdException w:name="toc 6" w:semiHidden="1" w:uiPriority="39" w:unhideWhenUsed="1"/>
-    <w:lsdException w:name="toc 7" w:semiHidden="1" w:uiPriority="39" w:unhideWhenUsed="1"/>
-    <w:lsdException w:name="toc 8" w:semiHidden="1" w:uiPriority="39" w:unhideWhenUsed="1"/>
-    <w:lsdException w:name="toc 9" w:semiHidden="1" w:uiPriority="39" w:unhideWhenUsed="1"/>
-    <w:lsdException w:name="Normal Indent" w:semiHidden="1" w:unhideWhenUsed="1"/>
-    <w:lsdException w:name="footnote text" w:semiHidden="1" w:unhideWhenUsed="1"/>
-    <w:lsdException w:name="annotation text" w:semiHidden="1" w:unhideWhenUsed="1"/>
-    <w:lsdException w:name="header" w:semiHidden="1" w:unhideWhenUsed="1"/>
-    <w:lsdException w:name="footer" w:semiHidden="1" w:unhideWhenUsed="1"/>
-    <w:lsdException w:name="index heading" w:semiHidden="1" w:unhideWhenUsed="1"/>
-    <w:lsdException w:name="caption" w:semiHidden="1" w:uiPriority="35" w:unhideWhenUsed="1" w:qFormat="1"/>
-    <w:lsdException w:name="table of figures" w:semiHidden="1" w:unhideWhenUsed="1"/>
-    <w:lsdException w:name="envelope address" w:semiHidden="1" w:unhideWhenUsed="1"/>
-    <w:lsdException w:name="envelope return" w:semiHidden="1" w:unhideWhenUsed="1"/>
-    <w:lsdException w:name="footnote reference" w:semiHidden="1" w:unhideWhenUsed="1"/>
-    <w:lsdException w:name="annotation reference" w:semiHidden="1" w:unhideWhenUsed="1"/>
-    <w:lsdException w:name="line number" w:semiHidden="1" w:unhideWhenUsed="1"/>
-    <w:lsdException w:name="page number" w:semiHidden="1" w:unhideWhenUsed="1"/>
-    <w:lsdException w:name="endnote reference" w:semiHidden="1" w:unhideWhenUsed="1"/>
-    <w:lsdException w:name="endnote text" w:semiHidden="1" w:unhideWhenUsed="1"/>
-    <w:lsdException w:name="table of authorities" w:semiHidden="1" w:unhideWhenUsed="1"/>
-    <w:lsdException w:name="macro" w:semiHidden="1" w:unhideWhenUsed="1"/>
-    <w:lsdException w:name="toa heading" w:semiHidden="1" w:unhideWhenUsed="1"/>
-    <w:lsdException w:name="List" w:semiHidden="1" w:unhideWhenUsed="1"/>
-    <w:lsdException w:name="List Bullet" w:semiHidden="1" w:unhideWhenUsed="1"/>
-    <w:lsdException w:name="List Number" w:semiHidden="1" w:unhideWhenUsed="1"/>
-    <w:lsdException w:name="List 2" w:semiHidden="1" w:unhideWhenUsed="1"/>
-    <w:lsdException w:name="List 3" w:semiHidden="1" w:unhideWhenUsed="1"/>
-    <w:lsdException w:name="List 4" w:semiHidden="1" w:unhideWhenUsed="1"/>
-    <w:lsdException w:name="List 5" w:semiHidden="1" w:unhideWhenUsed="1"/>
-    <w:lsdException w:name="List Bullet 2" w:semiHidden="1" w:unhideWhenUsed="1"/>
-    <w:lsdException w:name="List Bullet 3" w:semiHidden="1" w:unhideWhenUsed="1"/>
-    <w:lsdException w:name="List Bullet 4" w:semiHidden="1" w:unhideWhenUsed="1"/>
-    <w:lsdException w:name="List Bullet 5" w:semiHidden="1" w:unhideWhenUsed="1"/>
-    <w:lsdException w:name="List Number 2" w:semiHidden="1" w:unhideWhenUsed="1"/>
-    <w:lsdException w:name="List Number 3" w:semiHidden="1" w:unhideWhenUsed="1"/>
-    <w:lsdException w:name="List Number 4" w:semiHidden="1" w:unhideWhenUsed="1"/>
-    <w:lsdException w:name="List Number 5" w:semiHidden="1" w:unhideWhenUsed="1"/>
-    <w:lsdException w:name="Title" w:uiPriority="10" w:qFormat="1"/>
-    <w:lsdException w:name="Closing" w:semiHidden="1" w:unhideWhenUsed="1"/>
-    <w:lsdException w:name="Signature" w:semiHidden="1" w:unhideWhenUsed="1"/>
-    <w:lsdException w:name="Default Paragraph Font" w:semiHidden="1" w:uiPriority="1" w:unhideWhenUsed="1"/>
-    <w:lsdException w:name="Body Text" w:semiHidden="1" w:unhideWhenUsed="1"/>
-    <w:lsdException w:name="Body Text Indent" w:semiHidden="1" w:unhideWhenUsed="1"/>
-    <w:lsdException w:name="List Continue" w:semiHidden="1" w:unhideWhenUsed="1"/>
-    <w:lsdException w:name="List Continue 2" w:semiHidden="1" w:unhideWhenUsed="1"/>
-    <w:lsdException w:name="List Continue 3" w:semiHidden="1" w:unhideWhenUsed="1"/>
-    <w:lsdException w:name="List Continue 4" w:semiHidden="1" w:unhideWhenUsed="1"/>
-    <w:lsdException w:name="List Continue 5" w:semiHidden="1" w:unhideWhenUsed="1"/>
-    <w:lsdException w:name="Message Header" w:semiHidden="1" w:unhideWhenUsed="1"/>
-    <w:lsdException w:name="Subtitle" w:uiPriority="11" w:qFormat="1"/>
-    <w:lsdException w:name="Salutation" w:semiHidden="1" w:unhideWhenUsed="1"/>
-    <w:lsdException w:name="Date" w:semiHidden="1" w:unhideWhenUsed="1"/>
-    <w:lsdException w:name="Body Text First Indent" w:semiHidden="1" w:unhideWhenUsed="1"/>
-    <w:lsdException w:name="Body Text First Indent 2" w:semiHidden="1" w:unhideWhenUsed="1"/>
-    <w:lsdException w:name="Note Heading" w:semiHidden="1" w:unhideWhenUsed="1"/>
-    <w:lsdException w:name="Body Text 2" w:semiHidden="1" w:unhideWhenUsed="1"/>
-    <w:lsdException w:name="Body Text 3" w:semiHidden="1" w:unhideWhenUsed="1"/>
-    <w:lsdException w:name="Body Text Indent 2" w:semiHidden="1" w:unhideWhenUsed="1"/>
-    <w:lsdException w:name="Body Text Indent 3" w:semiHidden="1" w:unhideWhenUsed="1"/>
-    <w:lsdException w:name="Block Text" w:semiHidden="1" w:unhideWhenUsed="1"/>
-    <w:lsdException w:name="Hyperlink" w:semiHidden="1" w:unhideWhenUsed="1"/>
-    <w:lsdException w:name="FollowedHyperlink" w:semiHidden="1" w:unhideWhenUsed="1"/>
-    <w:lsdException w:name="Strong" w:uiPriority="22" w:qFormat="1"/>
-    <w:lsdException w:name="Emphasis" w:uiPriority="20" w:qFormat="1"/>
-    <w:lsdException w:name="Document Map" w:semiHidden="1" w:unhideWhenUsed="1"/>
-    <w:lsdException w:name="Plain Text" w:semiHidden="1" w:unhideWhenUsed="1"/>
-    <w:lsdException w:name="E-mail Signature" w:semiHidden="1" w:unhideWhenUsed="1"/>
-    <w:lsdException w:name="HTML Top of Form" w:semiHidden="1" w:unhideWhenUsed="1"/>
-    <w:lsdException w:name="HTML Bottom of Form" w:semiHidden="1" w:unhideWhenUsed="1"/>
-    <w:lsdException w:name="Normal (Web)" w:semiHidden="1" w:unhideWhenUsed="1"/>
-    <w:lsdException w:name="HTML Acronym" w:semiHidden="1" w:unhideWhenUsed="1"/>
-    <w:lsdException w:name="HTML Address" w:semiHidden="1" w:unhideWhenUsed="1"/>
-    <w:lsdException w:name="HTML Cite" w:semiHidden="1" w:unhideWhenUsed="1"/>
-    <w:lsdException w:name="HTML Code" w:semiHidden="1" w:unhideWhenUsed="1"/>
-    <w:lsdException w:name="HTML Definition" w:semiHidden="1" w:unhideWhenUsed="1"/>
-    <w:lsdException w:name="HTML Keyboard" w:semiHidden="1" w:unhideWhenUsed="1"/>
-    <w:lsdException w:name="HTML Preformatted" w:semiHidden="1" w:unhideWhenUsed="1"/>
-    <w:lsdException w:name="HTML Sample" w:semiHidden="1" w:unhideWhenUsed="1"/>
-    <w:lsdException w:name="HTML Typewriter" w:semiHidden="1" w:unhideWhenUsed="1"/>
-    <w:lsdException w:name="HTML Variable" w:semiHidden="1" w:unhideWhenUsed="1"/>
-    <w:lsdException w:name="Normal Table" w:semiHidden="1" w:unhideWhenUsed="1"/>
-    <w:lsdException w:name="annotation subject" w:semiHidden="1" w:unhideWhenUsed="1"/>
-    <w:lsdException w:name="No List" w:semiHidden="1" w:unhideWhenUsed="1"/>
-    <w:lsdException w:name="Outline List 1" w:semiHidden="1" w:unhideWhenUsed="1"/>
-    <w:lsdException w:name="Outline List 2" w:semiHidden="1" w:unhideWhenUsed="1"/>
-    <w:lsdException w:name="Outline List 3" w:semiHidden="1" w:unhideWhenUsed="1"/>
-    <w:lsdException w:name="Table Simple 1" w:semiHidden="1" w:unhideWhenUsed="1"/>
-    <w:lsdException w:name="Table Simple 2" w:semiHidden="1" w:unhideWhenUsed="1"/>
-    <w:lsdException w:name="Table Simple 3" w:semiHidden="1" w:unhideWhenUsed="1"/>
-    <w:lsdException w:name="Table Classic 1" w:semiHidden="1" w:unhideWhenUsed="1"/>
-    <w:lsdException w:name="Table Classic 2" w:semiHidden="1" w:unhideWhenUsed="1"/>
-    <w:lsdException w:name="Table Classic 3" w:semiHidden="1" w:unhideWhenUsed="1"/>
-    <w:lsdException w:name="Table Classic 4" w:semiHidden="1" w:unhideWhenUsed="1"/>
-    <w:lsdException w:name="Table Colorful 1" w:semiHidden="1" w:unhideWhenUsed="1"/>
-    <w:lsdException w:name="Table Colorful 2" w:semiHidden="1" w:unhideWhenUsed="1"/>
-    <w:lsdException w:name="Table Colorful 3" w:semiHidden="1" w:unhideWhenUsed="1"/>
-    <w:lsdException w:name="Table Columns 1" w:semiHidden="1" w:unhideWhenUsed="1"/>
-    <w:lsdException w:name="Table Columns 2" w:semiHidden="1" w:unhideWhenUsed="1"/>
-    <w:lsdException w:name="Table Columns 3" w:semiHidden="1" w:unhideWhenUsed="1"/>
-    <w:lsdException w:name="Table Columns 4" w:semiHidden="1" w:unhideWhenUsed="1"/>
-    <w:lsdException w:name="Table Columns 5" w:semiHidden="1" w:unhideWhenUsed="1"/>
-    <w:lsdException w:name="Table Grid 1" w:semiHidden="1" w:unhideWhenUsed="1"/>
-    <w:lsdException w:name="Table Grid 2" w:semiHidden="1" w:unhideWhenUsed="1"/>
-    <w:lsdException w:name="Table Grid 3" w:semiHidden="1" w:unhideWhenUsed="1"/>
-    <w:lsdException w:name="Table Grid 4" w:semiHidden="1" w:unhideWhenUsed="1"/>
-    <w:lsdException w:name="Table Grid 5" w:semiHidden="1" w:unhideWhenUsed="1"/>
-    <w:lsdException w:name="Table Grid 6" w:semiHidden="1" w:unhideWhenUsed="1"/>
-    <w:lsdException w:name="Table Grid 7" w:semiHidden="1" w:unhideWhenUsed="1"/>
-    <w:lsdException w:name="Table Grid 8" w:semiHidden="1" w:unhideWhenUsed="1"/>
-    <w:lsdException w:name="Table List 1" w:semiHidden="1" w:unhideWhenUsed="1"/>
-    <w:lsdException w:name="Table List 2" w:semiHidden="1" w:unhideWhenUsed="1"/>
-    <w:lsdException w:name="Table List 3" w:semiHidden="1" w:unhideWhenUsed="1"/>
-    <w:lsdException w:name="Table List 4" w:semiHidden="1" w:unhideWhenUsed="1"/>
-    <w:lsdException w:name="Table List 5" w:semiHidden="1" w:unhideWhenUsed="1"/>
-    <w:lsdException w:name="Table List 6" w:semiHidden="1" w:unhideWhenUsed="1"/>
-    <w:lsdException w:name="Table List 7" w:semiHidden="1" w:unhideWhenUsed="1"/>
-    <w:lsdException w:name="Table List 8" w:semiHidden="1" w:unhideWhenUsed="1"/>
-    <w:lsdException w:name="Table 3D effects 1" w:semiHidden="1" w:unhideWhenUsed="1"/>
-    <w:lsdException w:name="Table 3D effects 2" w:semiHidden="1" w:unhideWhenUsed="1"/>
-    <w:lsdException w:name="Table 3D effects 3" w:semiHidden="1" w:unhideWhenUsed="1"/>
-    <w:lsdException w:name="Table Contemporary" w:semiHidden="1" w:unhideWhenUsed="1"/>
-    <w:lsdException w:name="Table Elegant" w:semiHidden="1" w:unhideWhenUsed="1"/>
-    <w:lsdException w:name="Table Professional" w:semiHidden="1" w:unhideWhenUsed="1"/>
-    <w:lsdException w:name="Table Subtle 1" w:semiHidden="1" w:unhideWhenUsed="1"/>
-    <w:lsdException w:name="Table Subtle 2" w:semiHidden="1" w:unhideWhenUsed="1"/>
-    <w:lsdException w:name="Table Web 1" w:semiHidden="1" w:unhideWhenUsed="1"/>
-    <w:lsdException w:name="Table Web 2" w:semiHidden="1" w:unhideWhenUsed="1"/>
-    <w:lsdException w:name="Table Web 3" w:semiHidden="1" w:unhideWhenUsed="1"/>
-    <w:lsdException w:name="Balloon Text" w:semiHidden="1" w:unhideWhenUsed="1"/>
-    <w:lsdException w:name="Table Grid" w:uiPriority="59"/>
-    <w:lsdException w:name="Table Theme" w:semiHidden="1" w:unhideWhenUsed="1"/>
-    <w:lsdException w:name="Placeholder Text" w:semiHidden="1"/>
-    <w:lsdException w:name="No Spacing" w:uiPriority="1" w:qFormat="1"/>
-    <w:lsdException w:name="Light Shading" w:uiPriority="60"/>
-    <w:lsdException w:name="Light List" w:uiPriority="61"/>
-    <w:lsdException w:name="Light Grid" w:uiPriority="62"/>
-    <w:lsdException w:name="Medium Shading 1" w:uiPriority="63"/>
-    <w:lsdException w:name="Medium Shading 2" w:uiPriority="64"/>
-    <w:lsdException w:name="Medium List 1" w:uiPriority="65"/>
-    <w:lsdException w:name="Medium List 2" w:uiPriority="66"/>
-    <w:lsdException w:name="Medium Grid 1" w:uiPriority="67"/>
-    <w:lsdException w:name="Medium Grid 2" w:uiPriority="68"/>
-    <w:lsdException w:name="Medium Grid 3" w:uiPriority="69"/>
-    <w:lsdException w:name="Dark List" w:uiPriority="70"/>
-    <w:lsdException w:name="Colorful Shading" w:uiPriority="71"/>
-    <w:lsdException w:name="Colorful List" w:uiPriority="72"/>
-    <w:lsdException w:name="Colorful Grid" w:uiPriority="73"/>
-    <w:lsdException w:name="Light Shading Accent 1" w:uiPriority="60"/>
-    <w:lsdException w:name="Light List Accent 1" w:uiPriority="61"/>
-    <w:lsdException w:name="Light Grid Accent 1" w:uiPriority="62"/>
-    <w:lsdException w:name="Medium Shading 1 Accent 1" w:uiPriority="63"/>
-    <w:lsdException w:name="Medium Shading 2 Accent 1" w:uiPriority="64"/>
-    <w:lsdException w:name="Medium List 1 Accent 1" w:uiPriority="65"/>
-    <w:lsdException w:name="Revision" w:semiHidden="1"/>
-    <w:lsdException w:name="List Paragraph" w:uiPriority="34" w:qFormat="1"/>
-    <w:lsdException w:name="Quote" w:uiPriority="29" w:qFormat="1"/>
-    <w:lsdException w:name="Intense Quote" w:uiPriority="30" w:qFormat="1"/>
-    <w:lsdException w:name="Medium List 2 Accent 1" w:uiPriority="66"/>
-    <w:lsdException w:name="Medium Grid 1 Accent 1" w:uiPriority="67"/>
-    <w:lsdException w:name="Medium Grid 2 Accent 1" w:uiPriority="68"/>
-    <w:lsdException w:name="Medium Grid 3 Accent 1" w:uiPriority="69"/>
-    <w:lsdException w:name="Dark List Accent 1" w:uiPriority="70"/>
-    <w:lsdException w:name="Colorful Shading Accent 1" w:uiPriority="71"/>
-    <w:lsdException w:name="Colorful List Accent 1" w:uiPriority="72"/>
-    <w:lsdException w:name="Colorful Grid Accent 1" w:uiPriority="73"/>
-    <w:lsdException w:name="Light Shading Accent 2" w:uiPriority="60"/>
-    <w:lsdException w:name="Light List Accent 2" w:uiPriority="61"/>
-    <w:lsdException w:name="Light Grid Accent 2" w:uiPriority="62"/>
-    <w:lsdException w:name="Medium Shading 1 Accent 2" w:uiPriority="63"/>
-    <w:lsdException w:name="Medium Shading 2 Accent 2" w:uiPriority="64"/>
-    <w:lsdException w:name="Medium List 1 Accent 2" w:uiPriority="65"/>
-    <w:lsdException w:name="Medium List 2 Accent 2" w:uiPriority="66"/>
-    <w:lsdException w:name="Medium Grid 1 Accent 2" w:uiPriority="67"/>
-    <w:lsdException w:name="Medium Grid 2 Accent 2" w:uiPriority="68"/>
-    <w:lsdException w:name="Medium Grid 3 Accent 2" w:uiPriority="69"/>
-    <w:lsdException w:name="Dark List Accent 2" w:uiPriority="70"/>
-    <w:lsdException w:name="Colorful Shading Accent 2" w:uiPriority="71"/>
-    <w:lsdException w:name="Colorful List Accent 2" w:uiPriority="72"/>
-    <w:lsdException w:name="Colorful Grid Accent 2" w:uiPriority="73"/>
-    <w:lsdException w:name="Light Shading Accent 3" w:uiPriority="60"/>
-    <w:lsdException w:name="Light List Accent 3" w:uiPriority="61"/>
-    <w:lsdException w:name="Light Grid Accent 3" w:uiPriority="62"/>
-    <w:lsdException w:name="Medium Shading 1 Accent 3" w:uiPriority="63"/>
-    <w:lsdException w:name="Medium Shading 2 Accent 3" w:uiPriority="64"/>
-    <w:lsdException w:name="Medium List 1 Accent 3" w:uiPriority="65"/>
-    <w:lsdException w:name="Medium List 2 Accent 3" w:uiPriority="66"/>
-    <w:lsdException w:name="Medium Grid 1 Accent 3" w:uiPriority="67"/>
-    <w:lsdException w:name="Medium Grid 2 Accent 3" w:uiPriority="68"/>
-    <w:lsdException w:name="Medium Grid 3 Accent 3" w:uiPriority="69"/>
-    <w:lsdException w:name="Dark List Accent 3" w:uiPriority="70"/>
-    <w:lsdException w:name="Colorful Shading Accent 3" w:uiPriority="71"/>
-    <w:lsdException w:name="Colorful List Accent 3" w:uiPriority="72"/>
-    <w:lsdException w:name="Colorful Grid Accent 3" w:uiPriority="73"/>
-    <w:lsdException w:name="Light Shading Accent 4" w:uiPriority="60"/>
-    <w:lsdException w:name="Light List Accent 4" w:uiPriority="61"/>
-    <w:lsdException w:name="Light Grid Accent 4" w:uiPriority="62"/>
-    <w:lsdException w:name="Medium Shading 1 Accent 4" w:uiPriority="63"/>
-    <w:lsdException w:name="Medium Shading 2 Accent 4" w:uiPriority="64"/>
-    <w:lsdException w:name="Medium List 1 Accent 4" w:uiPriority="65"/>
-    <w:lsdException w:name="Medium List 2 Accent 4" w:uiPriority="66"/>
-    <w:lsdException w:name="Medium Grid 1 Accent 4" w:uiPriority="67"/>
-    <w:lsdException w:name="Medium Grid 2 Accent 4" w:uiPriority="68"/>
-    <w:lsdException w:name="Medium Grid 3 Accent 4" w:uiPriority="69"/>
-    <w:lsdException w:name="Dark List Accent 4" w:uiPriority="70"/>
-    <w:lsdException w:name="Colorful Shading Accent 4" w:uiPriority="71"/>
-    <w:lsdException w:name="Colorful List Accent 4" w:uiPriority="72"/>
-    <w:lsdException w:name="Colorful Grid Accent 4" w:uiPriority="73"/>
-    <w:lsdException w:name="Light Shading Accent 5" w:uiPriority="60"/>
-    <w:lsdException w:name="Light List Accent 5" w:uiPriority="61"/>
-    <w:lsdException w:name="Light Grid Accent 5" w:uiPriority="62"/>
-    <w:lsdException w:name="Medium Shading 1 Accent 5" w:uiPriority="63"/>
-    <w:lsdException w:name="Medium Shading 2 Accent 5" w:uiPriority="64"/>
-    <w:lsdException w:name="Medium List 1 Accent 5" w:uiPriority="65"/>
-    <w:lsdException w:name="Medium List 2 Accent 5" w:uiPriority="66"/>
-    <w:lsdException w:name="Medium Grid 1 Accent 5" w:uiPriority="67"/>
-    <w:lsdException w:name="Medium Grid 2 Accent 5" w:uiPriority="68"/>
-    <w:lsdException w:name="Medium Grid 3 Accent 5" w:uiPriority="69"/>
-    <w:lsdException w:name="Dark List Accent 5" w:uiPriority="70"/>
-    <w:lsdException w:name="Colorful Shading Accent 5" w:uiPriority="71"/>
-    <w:lsdException w:name="Colorful List Accent 5" w:uiPriority="72"/>
-    <w:lsdException w:name="Colorful Grid Accent 5" w:uiPriority="73"/>
-    <w:lsdException w:name="Light Shading Accent 6" w:uiPriority="60"/>
-    <w:lsdException w:name="Light List Accent 6" w:uiPriority="61"/>
-    <w:lsdException w:name="Light Grid Accent 6" w:uiPriority="62"/>
-    <w:lsdException w:name="Medium Shading 1 Accent 6" w:uiPriority="63"/>
-    <w:lsdException w:name="Medium Shading 2 Accent 6" w:uiPriority="64"/>
-    <w:lsdException w:name="Medium List 1 Accent 6" w:uiPriority="65"/>
-    <w:lsdException w:name="Medium List 2 Accent 6" w:uiPriority="66"/>
-    <w:lsdException w:name="Medium Grid 1 Accent 6" w:uiPriority="67"/>
-    <w:lsdException w:name="Medium Grid 2 Accent 6" w:uiPriority="68"/>
-    <w:lsdException w:name="Medium Grid 3 Accent 6" w:uiPriority="69"/>
-    <w:lsdException w:name="Dark List Accent 6" w:uiPriority="70"/>
-    <w:lsdException w:name="Colorful Shading Accent 6" w:uiPriority="71"/>
-    <w:lsdException w:name="Colorful List Accent 6" w:uiPriority="72"/>
-    <w:lsdException w:name="Colorful Grid Accent 6" w:uiPriority="73"/>
-    <w:lsdException w:name="Subtle Emphasis" w:uiPriority="19" w:qFormat="1"/>
-    <w:lsdException w:name="Intense Emphasis" w:uiPriority="21" w:qFormat="1"/>
-    <w:lsdException w:name="Subtle Reference" w:uiPriority="31" w:qFormat="1"/>
-    <w:lsdException w:name="Intense Reference" w:uiPriority="32" w:qFormat="1"/>
-    <w:lsdException w:name="Book Title" w:uiPriority="33" w:qFormat="1"/>
-    <w:lsdException w:name="Bibliography" w:semiHidden="1" w:uiPriority="37" w:unhideWhenUsed="1"/>
-    <w:lsdException w:name="TOC Heading" w:semiHidden="1" w:uiPriority="39" w:unhideWhenUsed="1" w:qFormat="1"/>
-    <w:lsdException w:name="Plain Table 1" w:uiPriority="41"/>
-    <w:lsdException w:name="Plain Table 2" w:uiPriority="42"/>
-    <w:lsdException w:name="Plain Table 3" w:uiPriority="43"/>
-    <w:lsdException w:name="Plain Table 4" w:uiPriority="44"/>
-    <w:lsdException w:name="Plain Table 5" w:uiPriority="45"/>
-    <w:lsdException w:name="Grid Table Light" w:uiPriority="40"/>
-    <w:lsdException w:name="Grid Table 1 Light" w:uiPriority="46"/>
-    <w:lsdException w:name="Grid Table 2" w:uiPriority="47"/>
-    <w:lsdException w:name="Grid Table 3" w:uiPriority="48"/>
-    <w:lsdException w:name="Grid Table 4" w:uiPriority="49"/>
-    <w:lsdException w:name="Grid Table 5 Dark" w:uiPriority="50"/>
-    <w:lsdException w:name="Grid Table 6 Colorful" w:uiPriority="51"/>
-    <w:lsdException w:name="Grid Table 7 Colorful" w:uiPriority="52"/>
-    <w:lsdException w:name="Grid Table 1 Light Accent 1" w:uiPriority="46"/>
-    <w:lsdException w:name="Grid Table 2 Accent 1" w:uiPriority="47"/>
-    <w:lsdException w:name="Grid Table 3 Accent 1" w:uiPriority="48"/>
-    <w:lsdException w:name="Grid Table 4 Accent 1" w:uiPriority="49"/>
-    <w:lsdException w:name="Grid Table 5 Dark Accent 1" w:uiPriority="50"/>
-    <w:lsdException w:name="Grid Table 6 Colorful Accent 1" w:uiPriority="51"/>
-    <w:lsdException w:name="Grid Table 7 Colorful Accent 1" w:uiPriority="52"/>
-    <w:lsdException w:name="Grid Table 1 Light Accent 2" w:uiPriority="46"/>
-    <w:lsdException w:name="Grid Table 2 Accent 2" w:uiPriority="47"/>
-    <w:lsdException w:name="Grid Table 3 Accent 2" w:uiPriority="48"/>
-    <w:lsdException w:name="Grid Table 4 Accent 2" w:uiPriority="49"/>
-    <w:lsdException w:name="Grid Table 5 Dark Accent 2" w:uiPriority="50"/>
-    <w:lsdException w:name="Grid Table 6 Colorful Accent 2" w:uiPriority="51"/>
-    <w:lsdException w:name="Grid Table 7 Colorful Accent 2" w:uiPriority="52"/>
-    <w:lsdException w:name="Grid Table 1 Light Accent 3" w:uiPriority="46"/>
-    <w:lsdException w:name="Grid Table 2 Accent 3" w:uiPriority="47"/>
-    <w:lsdException w:name="Grid Table 3 Accent 3" w:uiPriority="48"/>
-    <w:lsdException w:name="Grid Table 4 Accent 3" w:uiPriority="49"/>
-    <w:lsdException w:name="Grid Table 5 Dark Accent 3" w:uiPriority="50"/>
-    <w:lsdException w:name="Grid Table 6 Colorful Accent 3" w:uiPriority="51"/>
-    <w:lsdException w:name="Grid Table 7 Colorful Accent 3" w:uiPriority="52"/>
-    <w:lsdException w:name="Grid Table 1 Light Accent 4" w:uiPriority="46"/>
-    <w:lsdException w:name="Grid Table 2 Accent 4" w:uiPriority="47"/>
-    <w:lsdException w:name="Grid Table 3 Accent 4" w:uiPriority="48"/>
-    <w:lsdException w:name="Grid Table 4 Accent 4" w:uiPriority="49"/>
-    <w:lsdException w:name="Grid Table 5 Dark Accent 4" w:uiPriority="50"/>
-    <w:lsdException w:name="Grid Table 6 Colorful Accent 4" w:uiPriority="51"/>
-    <w:lsdException w:name="Grid Table 7 Colorful Accent 4" w:uiPriority="52"/>
-    <w:lsdException w:name="Grid Table 1 Light Accent 5" w:uiPriority="46"/>
-    <w:lsdException w:name="Grid Table 2 Accent 5" w:uiPriority="47"/>
-    <w:lsdException w:name="Grid Table 3 Accent 5" w:uiPriority="48"/>
-    <w:lsdException w:name="Grid Table 4 Accent 5" w:uiPriority="49"/>
-    <w:lsdException w:name="Grid Table 5 Dark Accent 5" w:uiPriority="50"/>
-    <w:lsdException w:name="Grid Table 6 Colorful Accent 5" w:uiPriority="51"/>
-    <w:lsdException w:name="Grid Table 7 Colorful Accent 5" w:uiPriority="52"/>
-    <w:lsdException w:name="Grid Table 1 Light Accent 6" w:uiPriority="46"/>
-    <w:lsdException w:name="Grid Table 2 Accent 6" w:uiPriority="47"/>
-    <w:lsdException w:name="Grid Table 3 Accent 6" w:uiPriority="48"/>
-    <w:lsdException w:name="Grid Table 4 Accent 6" w:uiPriority="49"/>
-    <w:lsdException w:name="Grid Table 5 Dark Accent 6" w:uiPriority="50"/>
-    <w:lsdException w:name="Grid Table 6 Colorful Accent 6" w:uiPriority="51"/>
-    <w:lsdException w:name="Grid Table 7 Colorful Accent 6" w:uiPriority="52"/>
-    <w:lsdException w:name="List Table 1 Light" w:uiPriority="46"/>
-    <w:lsdException w:name="List Table 2" w:uiPriority="47"/>
-    <w:lsdException w:name="List Table 3" w:uiPriority="48"/>
-    <w:lsdException w:name="List Table 4" w:uiPriority="49"/>
-    <w:lsdException w:name="List Table 5 Dark" w:uiPriority="50"/>
-    <w:lsdException w:name="List Table 6 Colorful" w:uiPriority="51"/>
-    <w:lsdException w:name="List Table 7 Colorful" w:uiPriority="52"/>
-    <w:lsdException w:name="List Table 1 Light Accent 1" w:uiPriority="46"/>
-    <w:lsdException w:name="List Table 2 Accent 1" w:uiPriority="47"/>
-    <w:lsdException w:name="List Table 3 Accent 1" w:uiPriority="48"/>
-    <w:lsdException w:name="List Table 4 Accent 1" w:uiPriority="49"/>
-    <w:lsdException w:name="List Table 5 Dark Accent 1" w:uiPriority="50"/>
-    <w:lsdException w:name="List Table 6 Colorful Accent 1" w:uiPriority="51"/>
-    <w:lsdException w:name="List Table 7 Colorful Accent 1" w:uiPriority="52"/>
-    <w:lsdException w:name="List Table 1 Light Accent 2" w:uiPriority="46"/>
-    <w:lsdException w:name="List Table 2 Accent 2" w:uiPriority="47"/>
-    <w:lsdException w:name="List Table 3 Accent 2" w:uiPriority="48"/>
-    <w:lsdException w:name="List Table 4 Accent 2" w:uiPriority="49"/>
-    <w:lsdException w:name="List Table 5 Dark Accent 2" w:uiPriority="50"/>
-    <w:lsdException w:name="List Table 6 Colorful Accent 2" w:uiPriority="51"/>
-    <w:lsdException w:name="List Table 7 Colorful Accent 2" w:uiPriority="52"/>
-    <w:lsdException w:name="List Table 1 Light Accent 3" w:uiPriority="46"/>
-    <w:lsdException w:name="List Table 2 Accent 3" w:uiPriority="47"/>
-    <w:lsdException w:name="List Table 3 Accent 3" w:uiPriority="48"/>
-    <w:lsdException w:name="List Table 4 Accent 3" w:uiPriority="49"/>
-    <w:lsdException w:name="List Table 5 Dark Accent 3" w:uiPriority="50"/>
-    <w:lsdException w:name="List Table 6 Colorful Accent 3" w:uiPriority="51"/>
-    <w:lsdException w:name="List Table 7 Colorful Accent 3" w:uiPriority="52"/>
-    <w:lsdException w:name="List Table 1 Light Accent 4" w:uiPriority="46"/>
-    <w:lsdException w:name="List Table 2 Accent 4" w:uiPriority="47"/>
-    <w:lsdException w:name="List Table 3 Accent 4" w:uiPriority="48"/>
-    <w:lsdException w:name="List Table 4 Accent 4" w:uiPriority="49"/>
-    <w:lsdException w:name="List Table 5 Dark Accent 4" w:uiPriority="50"/>
-    <w:lsdException w:name="List Table 6 Colorful Accent 4" w:uiPriority="51"/>
-    <w:lsdException w:name="List Table 7 Colorful Accent 4" w:uiPriority="52"/>
-    <w:lsdException w:name="List Table 1 Light Accent 5" w:uiPriority="46"/>
-    <w:lsdException w:name="List Table 2 Accent 5" w:uiPriority="47"/>
-    <w:lsdException w:name="List Table 3 Accent 5" w:uiPriority="48"/>
-    <w:lsdException w:name="List Table 4 Accent 5" w:uiPriority="49"/>
-    <w:lsdException w:name="List Table 5 Dark Accent 5" w:uiPriority="50"/>
-    <w:lsdException w:name="List Table 6 Colorful Accent 5" w:uiPriority="51"/>
-    <w:lsdException w:name="List Table 7 Colorful Accent 5" w:uiPriority="52"/>
-    <w:lsdException w:name="List Table 1 Light Accent 6" w:uiPriority="46"/>
-    <w:lsdException w:name="List Table 2 Accent 6" w:uiPriority="47"/>
-    <w:lsdException w:name="List Table 3 Accent 6" w:uiPriority="48"/>
-    <w:lsdException w:name="List Table 4 Accent 6" w:uiPriority="49"/>
-    <w:lsdException w:name="List Table 5 Dark Accent 6" w:uiPriority="50"/>
-    <w:lsdException w:name="List Table 6 Colorful Accent 6" w:uiPriority="51"/>
-    <w:lsdException w:name="List Table 7 Colorful Accent 6" w:uiPriority="52"/>
+  <w:latentStyles w:defLockedState="0" w:defUIPriority="99" w:defSemiHidden="1" w:defUnhideWhenUsed="1" w:defQFormat="0" w:count="267">
+    <w:lsdException w:name="Normal" w:semiHidden="0" w:uiPriority="0" w:unhideWhenUsed="0" w:qFormat="1"/>
+    <w:lsdException w:name="heading 1" w:semiHidden="0" w:uiPriority="9" w:unhideWhenUsed="0" w:qFormat="1"/>
+    <w:lsdException w:name="heading 2" w:uiPriority="9" w:qFormat="1"/>
+    <w:lsdException w:name="heading 3" w:uiPriority="9" w:qFormat="1"/>
+    <w:lsdException w:name="heading 4" w:uiPriority="9" w:qFormat="1"/>
+    <w:lsdException w:name="heading 5" w:uiPriority="9" w:qFormat="1"/>
+    <w:lsdException w:name="heading 6" w:uiPriority="9" w:qFormat="1"/>
+    <w:lsdException w:name="heading 7" w:uiPriority="9" w:qFormat="1"/>
+    <w:lsdException w:name="heading 8" w:uiPriority="9" w:qFormat="1"/>
+    <w:lsdException w:name="heading 9" w:uiPriority="9" w:qFormat="1"/>
+    <w:lsdException w:name="toc 1" w:uiPriority="39"/>
+    <w:lsdException w:name="toc 2" w:uiPriority="39"/>
+    <w:lsdException w:name="toc 3" w:uiPriority="39"/>
+    <w:lsdException w:name="toc 4" w:uiPriority="39"/>
+    <w:lsdException w:name="toc 5" w:uiPriority="39"/>
+    <w:lsdException w:name="toc 6" w:uiPriority="39"/>
+    <w:lsdException w:name="toc 7" w:uiPriority="39"/>
+    <w:lsdException w:name="toc 8" w:uiPriority="39"/>
+    <w:lsdException w:name="toc 9" w:uiPriority="39"/>
+    <w:lsdException w:name="caption" w:uiPriority="35" w:qFormat="1"/>
+    <w:lsdException w:name="Title" w:semiHidden="0" w:uiPriority="10" w:unhideWhenUsed="0" w:qFormat="1"/>
+    <w:lsdException w:name="Default Paragraph Font" w:uiPriority="1"/>
+    <w:lsdException w:name="Subtitle" w:semiHidden="0" w:uiPriority="11" w:unhideWhenUsed="0" w:qFormat="1"/>
+    <w:lsdException w:name="Strong" w:semiHidden="0" w:uiPriority="22" w:unhideWhenUsed="0" w:qFormat="1"/>
+    <w:lsdException w:name="Emphasis" w:semiHidden="0" w:uiPriority="20" w:unhideWhenUsed="0" w:qFormat="1"/>
+    <w:lsdException w:name="Table Grid" w:semiHidden="0" w:uiPriority="59" w:unhideWhenUsed="0"/>
+    <w:lsdException w:name="Placeholder Text" w:unhideWhenUsed="0"/>
+    <w:lsdException w:name="No Spacing" w:semiHidden="0" w:uiPriority="1" w:unhideWhenUsed="0" w:qFormat="1"/>
+    <w:lsdException w:name="Light Shading" w:semiHidden="0" w:uiPriority="60" w:unhideWhenUsed="0"/>
+    <w:lsdException w:name="Light List" w:semiHidden="0" w:uiPriority="61" w:unhideWhenUsed="0"/>
+    <w:lsdException w:name="Light Grid" w:semiHidden="0" w:uiPriority="62" w:unhideWhenUsed="0"/>
+    <w:lsdException w:name="Medium Shading 1" w:semiHidden="0" w:uiPriority="63" w:unhideWhenUsed="0"/>
+    <w:lsdException w:name="Medium Shading 2" w:semiHidden="0" w:uiPriority="64" w:unhideWhenUsed="0"/>
+    <w:lsdException w:name="Medium List 1" w:semiHidden="0" w:uiPriority="65" w:unhideWhenUsed="0"/>
+    <w:lsdException w:name="Medium List 2" w:semiHidden="0" w:uiPriority="66" w:unhideWhenUsed="0"/>
+    <w:lsdException w:name="Medium Grid 1" w:semiHidden="0" w:uiPriority="67" w:unhideWhenUsed="0"/>
+    <w:lsdException w:name="Medium Grid 2" w:semiHidden="0" w:uiPriority="68" w:unhideWhenUsed="0"/>
+    <w:lsdException w:name="Medium Grid 3" w:semiHidden="0" w:uiPriority="69" w:unhideWhenUsed="0"/>
+    <w:lsdException w:name="Dark List" w:semiHidden="0" w:uiPriority="70" w:unhideWhenUsed="0"/>
+    <w:lsdException w:name="Colorful Shading" w:semiHidden="0" w:uiPriority="71" w:unhideWhenUsed="0"/>
+    <w:lsdException w:name="Colorful List" w:semiHidden="0" w:uiPriority="72" w:unhideWhenUsed="0"/>
+    <w:lsdException w:name="Colorful Grid" w:semiHidden="0" w:uiPriority="73" w:unhideWhenUsed="0"/>
+    <w:lsdException w:name="Light Shading Accent 1" w:semiHidden="0" w:uiPriority="60" w:unhideWhenUsed="0"/>
+    <w:lsdException w:name="Light List Accent 1" w:semiHidden="0" w:uiPriority="61" w:unhideWhenUsed="0"/>
+    <w:lsdException w:name="Light Grid Accent 1" w:semiHidden="0" w:uiPriority="62" w:unhideWhenUsed="0"/>
+    <w:lsdException w:name="Medium Shading 1 Accent 1" w:semiHidden="0" w:uiPriority="63" w:unhideWhenUsed="0"/>
+    <w:lsdException w:name="Medium Shading 2 Accent 1" w:semiHidden="0" w:uiPriority="64" w:unhideWhenUsed="0"/>
+    <w:lsdException w:name="Medium List 1 Accent 1" w:semiHidden="0" w:uiPriority="65" w:unhideWhenUsed="0"/>
+    <w:lsdException w:name="Revision" w:unhideWhenUsed="0"/>
+    <w:lsdException w:name="List Paragraph" w:semiHidden="0" w:uiPriority="34" w:unhideWhenUsed="0" w:qFormat="1"/>
+    <w:lsdException w:name="Quote" w:semiHidden="0" w:uiPriority="29" w:unhideWhenUsed="0" w:qFormat="1"/>
+    <w:lsdException w:name="Intense Quote" w:semiHidden="0" w:uiPriority="30" w:unhideWhenUsed="0" w:qFormat="1"/>
+    <w:lsdException w:name="Medium List 2 Accent 1" w:semiHidden="0" w:uiPriority="66" w:unhideWhenUsed="0"/>
+    <w:lsdException w:name="Medium Grid 1 Accent 1" w:semiHidden="0" w:uiPriority="67" w:unhideWhenUsed="0"/>
+    <w:lsdException w:name="Medium Grid 2 Accent 1" w:semiHidden="0" w:uiPriority="68" w:unhideWhenUsed="0"/>
+    <w:lsdException w:name="Medium Grid 3 Accent 1" w:semiHidden="0" w:uiPriority="69" w:unhideWhenUsed="0"/>
+    <w:lsdException w:name="Dark List Accent 1" w:semiHidden="0" w:uiPriority="70" w:unhideWhenUsed="0"/>
+    <w:lsdException w:name="Colorful Shading Accent 1" w:semiHidden="0" w:uiPriority="71" w:unhideWhenUsed="0"/>
+    <w:lsdException w:name="Colorful List Accent 1" w:semiHidden="0" w:uiPriority="72" w:unhideWhenUsed="0"/>
+    <w:lsdException w:name="Colorful Grid Accent 1" w:semiHidden="0" w:uiPriority="73" w:unhideWhenUsed="0"/>
+    <w:lsdException w:name="Light Shading Accent 2" w:semiHidden="0" w:uiPriority="60" w:unhideWhenUsed="0"/>
+    <w:lsdException w:name="Light List Accent 2" w:semiHidden="0" w:uiPriority="61" w:unhideWhenUsed="0"/>
+    <w:lsdException w:name="Light Grid Accent 2" w:semiHidden="0" w:uiPriority="62" w:unhideWhenUsed="0"/>
+    <w:lsdException w:name="Medium Shading 1 Accent 2" w:semiHidden="0" w:uiPriority="63" w:unhideWhenUsed="0"/>
+    <w:lsdException w:name="Medium Shading 2 Accent 2" w:semiHidden="0" w:uiPriority="64" w:unhideWhenUsed="0"/>
+    <w:lsdException w:name="Medium List 1 Accent 2" w:semiHidden="0" w:uiPriority="65" w:unhideWhenUsed="0"/>
+    <w:lsdException w:name="Medium List 2 Accent 2" w:semiHidden="0" w:uiPriority="66" w:unhideWhenUsed="0"/>
+    <w:lsdException w:name="Medium Grid 1 Accent 2" w:semiHidden="0" w:uiPriority="67" w:unhideWhenUsed="0"/>
+    <w:lsdException w:name="Medium Grid 2 Accent 2" w:semiHidden="0" w:uiPriority="68" w:unhideWhenUsed="0"/>
+    <w:lsdException w:name="Medium Grid 3 Accent 2" w:semiHidden="0" w:uiPriority="69" w:unhideWhenUsed="0"/>
+    <w:lsdException w:name="Dark List Accent 2" w:semiHidden="0" w:uiPriority="70" w:unhideWhenUsed="0"/>
+    <w:lsdException w:name="Colorful Shading Accent 2" w:semiHidden="0" w:uiPriority="71" w:unhideWhenUsed="0"/>
+    <w:lsdException w:name="Colorful List Accent 2" w:semiHidden="0" w:uiPriority="72" w:unhideWhenUsed="0"/>
+    <w:lsdException w:name="Colorful Grid Accent 2" w:semiHidden="0" w:uiPriority="73" w:unhideWhenUsed="0"/>
+    <w:lsdException w:name="Light Shading Accent 3" w:semiHidden="0" w:uiPriority="60" w:unhideWhenUsed="0"/>
+    <w:lsdException w:name="Light List Accent 3" w:semiHidden="0" w:uiPriority="61" w:unhideWhenUsed="0"/>
+    <w:lsdException w:name="Light Grid Accent 3" w:semiHidden="0" w:uiPriority="62" w:unhideWhenUsed="0"/>
+    <w:lsdException w:name="Medium Shading 1 Accent 3" w:semiHidden="0" w:uiPriority="63" w:unhideWhenUsed="0"/>
+    <w:lsdException w:name="Medium Shading 2 Accent 3" w:semiHidden="0" w:uiPriority="64" w:unhideWhenUsed="0"/>
+    <w:lsdException w:name="Medium List 1 Accent 3" w:semiHidden="0" w:uiPriority="65" w:unhideWhenUsed="0"/>
+    <w:lsdException w:name="Medium List 2 Accent 3" w:semiHidden="0" w:uiPriority="66" w:unhideWhenUsed="0"/>
+    <w:lsdException w:name="Medium Grid 1 Accent 3" w:semiHidden="0" w:uiPriority="67" w:unhideWhenUsed="0"/>
+    <w:lsdException w:name="Medium Grid 2 Accent 3" w:semiHidden="0" w:uiPriority="68" w:unhideWhenUsed="0"/>
+    <w:lsdException w:name="Medium Grid 3 Accent 3" w:semiHidden="0" w:uiPriority="69" w:unhideWhenUsed="0"/>
+    <w:lsdException w:name="Dark List Accent 3" w:semiHidden="0" w:uiPriority="70" w:unhideWhenUsed="0"/>
+    <w:lsdException w:name="Colorful Shading Accent 3" w:semiHidden="0" w:uiPriority="71" w:unhideWhenUsed="0"/>
+    <w:lsdException w:name="Colorful List Accent 3" w:semiHidden="0" w:uiPriority="72" w:unhideWhenUsed="0"/>
+    <w:lsdException w:name="Colorful Grid Accent 3" w:semiHidden="0" w:uiPriority="73" w:unhideWhenUsed="0"/>
+    <w:lsdException w:name="Light Shading Accent 4" w:semiHidden="0" w:uiPriority="60" w:unhideWhenUsed="0"/>
+    <w:lsdException w:name="Light List Accent 4" w:semiHidden="0" w:uiPriority="61" w:unhideWhenUsed="0"/>
+    <w:lsdException w:name="Light Grid Accent 4" w:semiHidden="0" w:uiPriority="62" w:unhideWhenUsed="0"/>
+    <w:lsdException w:name="Medium Shading 1 Accent 4" w:semiHidden="0" w:uiPriority="63" w:unhideWhenUsed="0"/>
+    <w:lsdException w:name="Medium Shading 2 Accent 4" w:semiHidden="0" w:uiPriority="64" w:unhideWhenUsed="0"/>
+    <w:lsdException w:name="Medium List 1 Accent 4" w:semiHidden="0" w:uiPriority="65" w:unhideWhenUsed="0"/>
+    <w:lsdException w:name="Medium List 2 Accent 4" w:semiHidden="0" w:uiPriority="66" w:unhideWhenUsed="0"/>
+    <w:lsdException w:name="Medium Grid 1 Accent 4" w:semiHidden="0" w:uiPriority="67" w:unhideWhenUsed="0"/>
+    <w:lsdException w:name="Medium Grid 2 Accent 4" w:semiHidden="0" w:uiPriority="68" w:unhideWhenUsed="0"/>
+    <w:lsdException w:name="Medium Grid 3 Accent 4" w:semiHidden="0" w:uiPriority="69" w:unhideWhenUsed="0"/>
+    <w:lsdException w:name="Dark List Accent 4" w:semiHidden="0" w:uiPriority="70" w:unhideWhenUsed="0"/>
+    <w:lsdException w:name="Colorful Shading Accent 4" w:semiHidden="0" w:uiPriority="71" w:unhideWhenUsed="0"/>
+    <w:lsdException w:name="Colorful List Accent 4" w:semiHidden="0" w:uiPriority="72" w:unhideWhenUsed="0"/>
+    <w:lsdException w:name="Colorful Grid Accent 4" w:semiHidden="0" w:uiPriority="73" w:unhideWhenUsed="0"/>
+    <w:lsdException w:name="Light Shading Accent 5" w:semiHidden="0" w:uiPriority="60" w:unhideWhenUsed="0"/>
+    <w:lsdException w:name="Light List Accent 5" w:semiHidden="0" w:uiPriority="61" w:unhideWhenUsed="0"/>
+    <w:lsdException w:name="Light Grid Accent 5" w:semiHidden="0" w:uiPriority="62" w:unhideWhenUsed="0"/>
+    <w:lsdException w:name="Medium Shading 1 Accent 5" w:semiHidden="0" w:uiPriority="63" w:unhideWhenUsed="0"/>
+    <w:lsdException w:name="Medium Shading 2 Accent 5" w:semiHidden="0" w:uiPriority="64" w:unhideWhenUsed="0"/>
+    <w:lsdException w:name="Medium List 1 Accent 5" w:semiHidden="0" w:uiPriority="65" w:unhideWhenUsed="0"/>
+    <w:lsdException w:name="Medium List 2 Accent 5" w:semiHidden="0" w:uiPriority="66" w:unhideWhenUsed="0"/>
+    <w:lsdException w:name="Medium Grid 1 Accent 5" w:semiHidden="0" w:uiPriority="67" w:unhideWhenUsed="0"/>
+    <w:lsdException w:name="Medium Grid 2 Accent 5" w:semiHidden="0" w:uiPriority="68" w:unhideWhenUsed="0"/>
+    <w:lsdException w:name="Medium Grid 3 Accent 5" w:semiHidden="0" w:uiPriority="69" w:unhideWhenUsed="0"/>
+    <w:lsdException w:name="Dark List Accent 5" w:semiHidden="0" w:uiPriority="70" w:unhideWhenUsed="0"/>
+    <w:lsdException w:name="Colorful Shading Accent 5" w:semiHidden="0" w:uiPriority="71" w:unhideWhenUsed="0"/>
+    <w:lsdException w:name="Colorful List Accent 5" w:semiHidden="0" w:uiPriority="72" w:unhideWhenUsed="0"/>
+    <w:lsdException w:name="Colorful Grid Accent 5" w:semiHidden="0" w:uiPriority="73" w:unhideWhenUsed="0"/>
+    <w:lsdException w:name="Light Shading Accent 6" w:semiHidden="0" w:uiPriority="60" w:unhideWhenUsed="0"/>
+    <w:lsdException w:name="Light List Accent 6" w:semiHidden="0" w:uiPriority="61" w:unhideWhenUsed="0"/>
+    <w:lsdException w:name="Light Grid Accent 6" w:semiHidden="0" w:uiPriority="62" w:unhideWhenUsed="0"/>
+    <w:lsdException w:name="Medium Shading 1 Accent 6" w:semiHidden="0" w:uiPriority="63" w:unhideWhenUsed="0"/>
+    <w:lsdException w:name="Medium Shading 2 Accent 6" w:semiHidden="0" w:uiPriority="64" w:unhideWhenUsed="0"/>
+    <w:lsdException w:name="Medium List 1 Accent 6" w:semiHidden="0" w:uiPriority="65" w:unhideWhenUsed="0"/>
+    <w:lsdException w:name="Medium List 2 Accent 6" w:semiHidden="0" w:uiPriority="66" w:unhideWhenUsed="0"/>
+    <w:lsdException w:name="Medium Grid 1 Accent 6" w:semiHidden="0" w:uiPriority="67" w:unhideWhenUsed="0"/>
+    <w:lsdException w:name="Medium Grid 2 Accent 6" w:semiHidden="0" w:uiPriority="68" w:unhideWhenUsed="0"/>
+    <w:lsdException w:name="Medium Grid 3 Accent 6" w:semiHidden="0" w:uiPriority="69" w:unhideWhenUsed="0"/>
+    <w:lsdException w:name="Dark List Accent 6" w:semiHidden="0" w:uiPriority="70" w:unhideWhenUsed="0"/>
+    <w:lsdException w:name="Colorful Shading Accent 6" w:semiHidden="0" w:uiPriority="71" w:unhideWhenUsed="0"/>
+    <w:lsdException w:name="Colorful List Accent 6" w:semiHidden="0" w:uiPriority="72" w:unhideWhenUsed="0"/>
+    <w:lsdException w:name="Colorful Grid Accent 6" w:semiHidden="0" w:uiPriority="73" w:unhideWhenUsed="0"/>
+    <w:lsdException w:name="Subtle Emphasis" w:semiHidden="0" w:uiPriority="19" w:unhideWhenUsed="0" w:qFormat="1"/>
+    <w:lsdException w:name="Intense Emphasis" w:semiHidden="0" w:uiPriority="21" w:unhideWhenUsed="0" w:qFormat="1"/>
+    <w:lsdException w:name="Subtle Reference" w:semiHidden="0" w:uiPriority="31" w:unhideWhenUsed="0" w:qFormat="1"/>
+    <w:lsdException w:name="Intense Reference" w:semiHidden="0" w:uiPriority="32" w:unhideWhenUsed="0" w:qFormat="1"/>
+    <w:lsdException w:name="Book Title" w:semiHidden="0" w:uiPriority="33" w:unhideWhenUsed="0" w:qFormat="1"/>
+    <w:lsdException w:name="Bibliography" w:uiPriority="37"/>
+    <w:lsdException w:name="TOC Heading" w:uiPriority="39" w:qFormat="1"/>
   </w:latentStyles>
   <w:style w:type="paragraph" w:default="1" w:styleId="Normal">
     <w:name w:val="Normal"/>
@@ -4957,6 +4850,7 @@
     <w:uiPriority w:val="99"/>
     <w:semiHidden/>
     <w:unhideWhenUsed/>
+    <w:qFormat/>
     <w:tblPr>
       <w:tblInd w:w="0" w:type="dxa"/>
       <w:tblCellMar>
@@ -5162,6 +5056,36 @@
     <w:rPr>
       <w:color w:val="0000FF" w:themeColor="hyperlink"/>
       <w:u w:val="single"/>
+    </w:rPr>
+  </w:style>
+  <w:style w:type="paragraph" w:styleId="BalloonText">
+    <w:name w:val="Balloon Text"/>
+    <w:basedOn w:val="Normal"/>
+    <w:link w:val="BalloonTextChar"/>
+    <w:uiPriority w:val="99"/>
+    <w:semiHidden/>
+    <w:unhideWhenUsed/>
+    <w:rsid w:val="00D55B47"/>
+    <w:pPr>
+      <w:spacing w:before="0" w:line="240" w:lineRule="auto"/>
+    </w:pPr>
+    <w:rPr>
+      <w:rFonts w:ascii="Tahoma" w:hAnsi="Tahoma" w:cs="Tahoma"/>
+      <w:sz w:val="16"/>
+      <w:szCs w:val="16"/>
+    </w:rPr>
+  </w:style>
+  <w:style w:type="character" w:customStyle="1" w:styleId="BalloonTextChar">
+    <w:name w:val="Balloon Text Char"/>
+    <w:basedOn w:val="DefaultParagraphFont"/>
+    <w:link w:val="BalloonText"/>
+    <w:uiPriority w:val="99"/>
+    <w:semiHidden/>
+    <w:rsid w:val="00D55B47"/>
+    <w:rPr>
+      <w:rFonts w:ascii="Tahoma" w:hAnsi="Tahoma" w:cs="Tahoma"/>
+      <w:sz w:val="16"/>
+      <w:szCs w:val="16"/>
     </w:rPr>
   </w:style>
 </w:styles>
@@ -5455,7 +5379,7 @@
 </file>
 
 <file path=customXml/itemProps1.xml><?xml version="1.0" encoding="utf-8"?>
-<ds:datastoreItem xmlns:ds="http://schemas.openxmlformats.org/officeDocument/2006/customXml" ds:itemID="{6A8B0AE9-9491-45CC-AB38-286582927E8D}">
+<ds:datastoreItem xmlns:ds="http://schemas.openxmlformats.org/officeDocument/2006/customXml" ds:itemID="{A9DD4B09-B175-49F9-A802-7FB75CC8133D}">
   <ds:schemaRefs>
     <ds:schemaRef ds:uri="http://schemas.openxmlformats.org/officeDocument/2006/bibliography"/>
   </ds:schemaRefs>

</xml_diff>